<commit_message>
:memo: documentation on testing cases has been added :white_check_mark:
</commit_message>
<xml_diff>
--- a/semwork_testing_info.docx
+++ b/semwork_testing_info.docx
@@ -14,11 +14,7 @@
           <w:lang w:val="cs-CZ"/>
         </w:rPr>
       </w:pPr>
-    </w:p>
-    <w:p>
-      <w:pPr>
-        <w:pStyle w:val="a3"/>
-        <w:jc w:val="center"/>
+      <w:r>
         <w:rPr>
           <w:b/>
           <w:bCs/>
@@ -26,7 +22,8 @@
           <w:szCs w:val="72"/>
           <w:lang w:val="cs-CZ"/>
         </w:rPr>
-      </w:pPr>
+        <w:tab/>
+      </w:r>
     </w:p>
     <w:p>
       <w:pPr>
@@ -92,7 +89,11 @@
           <w:lang w:val="cs-CZ"/>
         </w:rPr>
       </w:pPr>
-      <w:r>
+    </w:p>
+    <w:p>
+      <w:pPr>
+        <w:pStyle w:val="a3"/>
+        <w:jc w:val="center"/>
         <w:rPr>
           <w:b/>
           <w:bCs/>
@@ -100,6 +101,15 @@
           <w:szCs w:val="72"/>
           <w:lang w:val="cs-CZ"/>
         </w:rPr>
+      </w:pPr>
+      <w:r>
+        <w:rPr>
+          <w:b/>
+          <w:bCs/>
+          <w:sz w:val="72"/>
+          <w:szCs w:val="72"/>
+          <w:lang w:val="cs-CZ"/>
+        </w:rPr>
         <w:t>Test webové aplikace IDOS</w:t>
       </w:r>
     </w:p>
@@ -223,23 +233,7 @@
           <w:szCs w:val="32"/>
           <w:lang w:val="cs-CZ"/>
         </w:rPr>
-        <w:t>Služba nabízí vyhledání dopravního spojení různými druhy veřejné hromadné dopravy, včetně jejich kombinací, a nákup jízdenek. Řídí se obecně uznávanými pravidly a poskytuje různé slevy v závislosti na typech cestujících.</w:t>
-      </w:r>
-      <w:r>
-        <w:rPr>
-          <w:sz w:val="32"/>
-          <w:szCs w:val="32"/>
-          <w:lang w:val="cs-CZ"/>
-        </w:rPr>
-        <w:t xml:space="preserve"> </w:t>
-      </w:r>
-      <w:r>
-        <w:rPr>
-          <w:sz w:val="32"/>
-          <w:szCs w:val="32"/>
-          <w:lang w:val="cs-CZ"/>
-        </w:rPr>
-        <w:t xml:space="preserve">Také poskytuje možnost registrace účtů pro pohodlnější plánování </w:t>
+        <w:t xml:space="preserve">Služba nabízí vyhledání dopravního spojení různými druhy veřejné hromadné dopravy, včetně jejich kombinací, a nákup jízdenek. Řídí se obecně uznávanými pravidly a poskytuje různé slevy v závislosti na typech cestujících. Také poskytuje možnost registrace účtů pro pohodlnější plánování </w:t>
       </w:r>
       <w:r>
         <w:rPr>
@@ -1033,27 +1027,55 @@
                 <w:szCs w:val="24"/>
               </w:rPr>
             </w:pPr>
-            <w:r>
-              <w:rPr>
-                <w:sz w:val="24"/>
-                <w:szCs w:val="24"/>
-              </w:rPr>
-              <w:t xml:space="preserve">Docela </w:t>
-            </w:r>
-            <w:r>
-              <w:rPr>
-                <w:sz w:val="24"/>
-                <w:szCs w:val="24"/>
-              </w:rPr>
-              <w:t xml:space="preserve">základní a </w:t>
-            </w:r>
-            <w:r>
-              <w:rPr>
-                <w:sz w:val="24"/>
-                <w:szCs w:val="24"/>
-              </w:rPr>
-              <w:t xml:space="preserve">běžná </w:t>
-            </w:r>
+            <w:proofErr w:type="spellStart"/>
+            <w:r>
+              <w:rPr>
+                <w:sz w:val="24"/>
+                <w:szCs w:val="24"/>
+              </w:rPr>
+              <w:t>Docela</w:t>
+            </w:r>
+            <w:proofErr w:type="spellEnd"/>
+            <w:r>
+              <w:rPr>
+                <w:sz w:val="24"/>
+                <w:szCs w:val="24"/>
+              </w:rPr>
+              <w:t xml:space="preserve"> </w:t>
+            </w:r>
+            <w:proofErr w:type="spellStart"/>
+            <w:r>
+              <w:rPr>
+                <w:sz w:val="24"/>
+                <w:szCs w:val="24"/>
+              </w:rPr>
+              <w:t>základní</w:t>
+            </w:r>
+            <w:proofErr w:type="spellEnd"/>
+            <w:r>
+              <w:rPr>
+                <w:sz w:val="24"/>
+                <w:szCs w:val="24"/>
+              </w:rPr>
+              <w:t xml:space="preserve"> a </w:t>
+            </w:r>
+            <w:proofErr w:type="spellStart"/>
+            <w:r>
+              <w:rPr>
+                <w:sz w:val="24"/>
+                <w:szCs w:val="24"/>
+              </w:rPr>
+              <w:t>běžná</w:t>
+            </w:r>
+            <w:proofErr w:type="spellEnd"/>
+            <w:r>
+              <w:rPr>
+                <w:sz w:val="24"/>
+                <w:szCs w:val="24"/>
+              </w:rPr>
+              <w:t xml:space="preserve"> </w:t>
+            </w:r>
+            <w:proofErr w:type="spellStart"/>
             <w:r>
               <w:rPr>
                 <w:sz w:val="24"/>
@@ -1061,12 +1083,77 @@
               </w:rPr>
               <w:t>funkce</w:t>
             </w:r>
-            <w:r>
-              <w:rPr>
-                <w:sz w:val="24"/>
-                <w:szCs w:val="24"/>
-              </w:rPr>
-              <w:t xml:space="preserve">. Vyžaduje logické kontroly dat </w:t>
+            <w:proofErr w:type="spellEnd"/>
+            <w:r>
+              <w:rPr>
+                <w:sz w:val="24"/>
+                <w:szCs w:val="24"/>
+              </w:rPr>
+              <w:t xml:space="preserve">. </w:t>
+            </w:r>
+            <w:proofErr w:type="spellStart"/>
+            <w:r>
+              <w:rPr>
+                <w:sz w:val="24"/>
+                <w:szCs w:val="24"/>
+              </w:rPr>
+              <w:t>Vyžaduje</w:t>
+            </w:r>
+            <w:proofErr w:type="spellEnd"/>
+            <w:r>
+              <w:rPr>
+                <w:sz w:val="24"/>
+                <w:szCs w:val="24"/>
+              </w:rPr>
+              <w:t xml:space="preserve"> </w:t>
+            </w:r>
+            <w:proofErr w:type="spellStart"/>
+            <w:r>
+              <w:rPr>
+                <w:sz w:val="24"/>
+                <w:szCs w:val="24"/>
+              </w:rPr>
+              <w:t>logické</w:t>
+            </w:r>
+            <w:proofErr w:type="spellEnd"/>
+            <w:r>
+              <w:rPr>
+                <w:sz w:val="24"/>
+                <w:szCs w:val="24"/>
+              </w:rPr>
+              <w:t xml:space="preserve"> </w:t>
+            </w:r>
+            <w:proofErr w:type="spellStart"/>
+            <w:r>
+              <w:rPr>
+                <w:sz w:val="24"/>
+                <w:szCs w:val="24"/>
+              </w:rPr>
+              <w:t>kontroly</w:t>
+            </w:r>
+            <w:proofErr w:type="spellEnd"/>
+            <w:r>
+              <w:rPr>
+                <w:sz w:val="24"/>
+                <w:szCs w:val="24"/>
+              </w:rPr>
+              <w:t xml:space="preserve"> </w:t>
+            </w:r>
+            <w:proofErr w:type="spellStart"/>
+            <w:r>
+              <w:rPr>
+                <w:sz w:val="24"/>
+                <w:szCs w:val="24"/>
+              </w:rPr>
+              <w:t>dat</w:t>
+            </w:r>
+            <w:proofErr w:type="spellEnd"/>
+            <w:r>
+              <w:rPr>
+                <w:sz w:val="24"/>
+                <w:szCs w:val="24"/>
+              </w:rPr>
+              <w:t xml:space="preserve"> </w:t>
             </w:r>
             <w:r>
               <w:rPr>
@@ -1080,8 +1167,17 @@
                 <w:sz w:val="24"/>
                 <w:szCs w:val="24"/>
               </w:rPr>
-              <w:t xml:space="preserve"> backendu</w:t>
-            </w:r>
+              <w:t xml:space="preserve"> </w:t>
+            </w:r>
+            <w:proofErr w:type="spellStart"/>
+            <w:r>
+              <w:rPr>
+                <w:sz w:val="24"/>
+                <w:szCs w:val="24"/>
+              </w:rPr>
+              <w:t>backendu</w:t>
+            </w:r>
+            <w:proofErr w:type="spellEnd"/>
           </w:p>
         </w:tc>
         <w:tc>
@@ -1130,15 +1226,7 @@
                 <w:szCs w:val="24"/>
                 <w:lang w:val="cs-CZ"/>
               </w:rPr>
-              <w:t>Vyhledávání</w:t>
-            </w:r>
-            <w:r>
-              <w:rPr>
-                <w:sz w:val="24"/>
-                <w:szCs w:val="24"/>
-                <w:lang w:val="cs-CZ"/>
-              </w:rPr>
-              <w:t xml:space="preserve"> spojů</w:t>
+              <w:t>Vyhledávání spojů</w:t>
             </w:r>
           </w:p>
         </w:tc>
@@ -1194,15 +1282,7 @@
                 <w:szCs w:val="24"/>
                 <w:lang w:val="cs-CZ"/>
               </w:rPr>
-              <w:t xml:space="preserve"> informace o existujících </w:t>
-            </w:r>
-            <w:r>
-              <w:rPr>
-                <w:sz w:val="24"/>
-                <w:szCs w:val="24"/>
-                <w:lang w:val="cs-CZ"/>
-              </w:rPr>
-              <w:t>spojích</w:t>
+              <w:t xml:space="preserve"> informace o existujících spojích</w:t>
             </w:r>
           </w:p>
         </w:tc>
@@ -1681,13 +1761,143 @@
                 <w:szCs w:val="24"/>
               </w:rPr>
             </w:pPr>
-            <w:r>
-              <w:rPr>
-                <w:sz w:val="24"/>
-                <w:szCs w:val="24"/>
-              </w:rPr>
-              <w:t>Informace o uživatelích a jejich jízdenkách jsou uloženy na stránce účtu</w:t>
-            </w:r>
+            <w:proofErr w:type="spellStart"/>
+            <w:r>
+              <w:rPr>
+                <w:sz w:val="24"/>
+                <w:szCs w:val="24"/>
+              </w:rPr>
+              <w:t>Informace</w:t>
+            </w:r>
+            <w:proofErr w:type="spellEnd"/>
+            <w:r>
+              <w:rPr>
+                <w:sz w:val="24"/>
+                <w:szCs w:val="24"/>
+              </w:rPr>
+              <w:t xml:space="preserve"> o </w:t>
+            </w:r>
+            <w:proofErr w:type="spellStart"/>
+            <w:r>
+              <w:rPr>
+                <w:sz w:val="24"/>
+                <w:szCs w:val="24"/>
+              </w:rPr>
+              <w:t>uživatelích</w:t>
+            </w:r>
+            <w:proofErr w:type="spellEnd"/>
+            <w:r>
+              <w:rPr>
+                <w:sz w:val="24"/>
+                <w:szCs w:val="24"/>
+              </w:rPr>
+              <w:t xml:space="preserve"> a </w:t>
+            </w:r>
+            <w:proofErr w:type="spellStart"/>
+            <w:r>
+              <w:rPr>
+                <w:sz w:val="24"/>
+                <w:szCs w:val="24"/>
+              </w:rPr>
+              <w:t>jejich</w:t>
+            </w:r>
+            <w:proofErr w:type="spellEnd"/>
+            <w:r>
+              <w:rPr>
+                <w:sz w:val="24"/>
+                <w:szCs w:val="24"/>
+              </w:rPr>
+              <w:t xml:space="preserve"> </w:t>
+            </w:r>
+            <w:proofErr w:type="spellStart"/>
+            <w:r>
+              <w:rPr>
+                <w:sz w:val="24"/>
+                <w:szCs w:val="24"/>
+              </w:rPr>
+              <w:t>jízdenkách</w:t>
+            </w:r>
+            <w:proofErr w:type="spellEnd"/>
+            <w:r>
+              <w:rPr>
+                <w:sz w:val="24"/>
+                <w:szCs w:val="24"/>
+              </w:rPr>
+              <w:t xml:space="preserve"> </w:t>
+            </w:r>
+            <w:proofErr w:type="spellStart"/>
+            <w:r>
+              <w:rPr>
+                <w:sz w:val="24"/>
+                <w:szCs w:val="24"/>
+              </w:rPr>
+              <w:t>jsou</w:t>
+            </w:r>
+            <w:proofErr w:type="spellEnd"/>
+            <w:r>
+              <w:rPr>
+                <w:sz w:val="24"/>
+                <w:szCs w:val="24"/>
+              </w:rPr>
+              <w:t xml:space="preserve"> </w:t>
+            </w:r>
+            <w:proofErr w:type="spellStart"/>
+            <w:r>
+              <w:rPr>
+                <w:sz w:val="24"/>
+                <w:szCs w:val="24"/>
+              </w:rPr>
+              <w:t>uloženy</w:t>
+            </w:r>
+            <w:proofErr w:type="spellEnd"/>
+            <w:r>
+              <w:rPr>
+                <w:sz w:val="24"/>
+                <w:szCs w:val="24"/>
+              </w:rPr>
+              <w:t xml:space="preserve"> </w:t>
+            </w:r>
+            <w:proofErr w:type="spellStart"/>
+            <w:r>
+              <w:rPr>
+                <w:sz w:val="24"/>
+                <w:szCs w:val="24"/>
+              </w:rPr>
+              <w:t>na</w:t>
+            </w:r>
+            <w:proofErr w:type="spellEnd"/>
+            <w:r>
+              <w:rPr>
+                <w:sz w:val="24"/>
+                <w:szCs w:val="24"/>
+              </w:rPr>
+              <w:t xml:space="preserve"> </w:t>
+            </w:r>
+            <w:proofErr w:type="spellStart"/>
+            <w:r>
+              <w:rPr>
+                <w:sz w:val="24"/>
+                <w:szCs w:val="24"/>
+              </w:rPr>
+              <w:t>stránce</w:t>
+            </w:r>
+            <w:proofErr w:type="spellEnd"/>
+            <w:r>
+              <w:rPr>
+                <w:sz w:val="24"/>
+                <w:szCs w:val="24"/>
+              </w:rPr>
+              <w:t xml:space="preserve"> </w:t>
+            </w:r>
+            <w:proofErr w:type="spellStart"/>
+            <w:r>
+              <w:rPr>
+                <w:sz w:val="24"/>
+                <w:szCs w:val="24"/>
+              </w:rPr>
+              <w:t>účtu</w:t>
+            </w:r>
+            <w:proofErr w:type="spellEnd"/>
           </w:p>
         </w:tc>
         <w:tc>
@@ -1790,27 +2000,55 @@
                 <w:lang w:val="cs-CZ"/>
               </w:rPr>
             </w:pPr>
-            <w:r>
-              <w:rPr>
-                <w:sz w:val="24"/>
-                <w:szCs w:val="24"/>
-              </w:rPr>
-              <w:t xml:space="preserve">Docela </w:t>
-            </w:r>
-            <w:r>
-              <w:rPr>
-                <w:sz w:val="24"/>
-                <w:szCs w:val="24"/>
-              </w:rPr>
-              <w:t xml:space="preserve">základní a </w:t>
-            </w:r>
-            <w:r>
-              <w:rPr>
-                <w:sz w:val="24"/>
-                <w:szCs w:val="24"/>
-              </w:rPr>
-              <w:t xml:space="preserve">běžná </w:t>
-            </w:r>
+            <w:proofErr w:type="spellStart"/>
+            <w:r>
+              <w:rPr>
+                <w:sz w:val="24"/>
+                <w:szCs w:val="24"/>
+              </w:rPr>
+              <w:t>Docela</w:t>
+            </w:r>
+            <w:proofErr w:type="spellEnd"/>
+            <w:r>
+              <w:rPr>
+                <w:sz w:val="24"/>
+                <w:szCs w:val="24"/>
+              </w:rPr>
+              <w:t xml:space="preserve"> </w:t>
+            </w:r>
+            <w:proofErr w:type="spellStart"/>
+            <w:r>
+              <w:rPr>
+                <w:sz w:val="24"/>
+                <w:szCs w:val="24"/>
+              </w:rPr>
+              <w:t>základní</w:t>
+            </w:r>
+            <w:proofErr w:type="spellEnd"/>
+            <w:r>
+              <w:rPr>
+                <w:sz w:val="24"/>
+                <w:szCs w:val="24"/>
+              </w:rPr>
+              <w:t xml:space="preserve"> a </w:t>
+            </w:r>
+            <w:proofErr w:type="spellStart"/>
+            <w:r>
+              <w:rPr>
+                <w:sz w:val="24"/>
+                <w:szCs w:val="24"/>
+              </w:rPr>
+              <w:t>běžná</w:t>
+            </w:r>
+            <w:proofErr w:type="spellEnd"/>
+            <w:r>
+              <w:rPr>
+                <w:sz w:val="24"/>
+                <w:szCs w:val="24"/>
+              </w:rPr>
+              <w:t xml:space="preserve"> </w:t>
+            </w:r>
+            <w:proofErr w:type="spellStart"/>
             <w:r>
               <w:rPr>
                 <w:sz w:val="24"/>
@@ -1818,6 +2056,7 @@
               </w:rPr>
               <w:t>funkce</w:t>
             </w:r>
+            <w:proofErr w:type="spellEnd"/>
             <w:r>
               <w:rPr>
                 <w:sz w:val="24"/>
@@ -1825,13 +2064,127 @@
               </w:rPr>
               <w:t xml:space="preserve">. </w:t>
             </w:r>
-            <w:r>
-              <w:rPr>
-                <w:sz w:val="24"/>
-                <w:szCs w:val="24"/>
-              </w:rPr>
-              <w:t>Požadované dotazy do databáze nejsou složité a nejsou příliš časté</w:t>
-            </w:r>
+            <w:proofErr w:type="spellStart"/>
+            <w:r>
+              <w:rPr>
+                <w:sz w:val="24"/>
+                <w:szCs w:val="24"/>
+              </w:rPr>
+              <w:t>Požadované</w:t>
+            </w:r>
+            <w:proofErr w:type="spellEnd"/>
+            <w:r>
+              <w:rPr>
+                <w:sz w:val="24"/>
+                <w:szCs w:val="24"/>
+              </w:rPr>
+              <w:t xml:space="preserve"> </w:t>
+            </w:r>
+            <w:proofErr w:type="spellStart"/>
+            <w:r>
+              <w:rPr>
+                <w:sz w:val="24"/>
+                <w:szCs w:val="24"/>
+              </w:rPr>
+              <w:t>dotazy</w:t>
+            </w:r>
+            <w:proofErr w:type="spellEnd"/>
+            <w:r>
+              <w:rPr>
+                <w:sz w:val="24"/>
+                <w:szCs w:val="24"/>
+              </w:rPr>
+              <w:t xml:space="preserve"> do </w:t>
+            </w:r>
+            <w:proofErr w:type="spellStart"/>
+            <w:r>
+              <w:rPr>
+                <w:sz w:val="24"/>
+                <w:szCs w:val="24"/>
+              </w:rPr>
+              <w:t>databáze</w:t>
+            </w:r>
+            <w:proofErr w:type="spellEnd"/>
+            <w:r>
+              <w:rPr>
+                <w:sz w:val="24"/>
+                <w:szCs w:val="24"/>
+              </w:rPr>
+              <w:t xml:space="preserve"> </w:t>
+            </w:r>
+            <w:proofErr w:type="spellStart"/>
+            <w:r>
+              <w:rPr>
+                <w:sz w:val="24"/>
+                <w:szCs w:val="24"/>
+              </w:rPr>
+              <w:t>nejsou</w:t>
+            </w:r>
+            <w:proofErr w:type="spellEnd"/>
+            <w:r>
+              <w:rPr>
+                <w:sz w:val="24"/>
+                <w:szCs w:val="24"/>
+              </w:rPr>
+              <w:t xml:space="preserve"> </w:t>
+            </w:r>
+            <w:proofErr w:type="spellStart"/>
+            <w:r>
+              <w:rPr>
+                <w:sz w:val="24"/>
+                <w:szCs w:val="24"/>
+              </w:rPr>
+              <w:t>složité</w:t>
+            </w:r>
+            <w:proofErr w:type="spellEnd"/>
+            <w:r>
+              <w:rPr>
+                <w:sz w:val="24"/>
+                <w:szCs w:val="24"/>
+              </w:rPr>
+              <w:t xml:space="preserve"> a </w:t>
+            </w:r>
+            <w:proofErr w:type="spellStart"/>
+            <w:r>
+              <w:rPr>
+                <w:sz w:val="24"/>
+                <w:szCs w:val="24"/>
+              </w:rPr>
+              <w:t>nejsou</w:t>
+            </w:r>
+            <w:proofErr w:type="spellEnd"/>
+            <w:r>
+              <w:rPr>
+                <w:sz w:val="24"/>
+                <w:szCs w:val="24"/>
+              </w:rPr>
+              <w:t xml:space="preserve"> </w:t>
+            </w:r>
+            <w:proofErr w:type="spellStart"/>
+            <w:r>
+              <w:rPr>
+                <w:sz w:val="24"/>
+                <w:szCs w:val="24"/>
+              </w:rPr>
+              <w:t>příliš</w:t>
+            </w:r>
+            <w:proofErr w:type="spellEnd"/>
+            <w:r>
+              <w:rPr>
+                <w:sz w:val="24"/>
+                <w:szCs w:val="24"/>
+              </w:rPr>
+              <w:t xml:space="preserve"> </w:t>
+            </w:r>
+            <w:proofErr w:type="spellStart"/>
+            <w:r>
+              <w:rPr>
+                <w:sz w:val="24"/>
+                <w:szCs w:val="24"/>
+              </w:rPr>
+              <w:t>časté</w:t>
+            </w:r>
+            <w:proofErr w:type="spellEnd"/>
           </w:p>
         </w:tc>
         <w:tc>
@@ -1900,14 +2253,34 @@
                 <w:lang w:val="cs-CZ"/>
               </w:rPr>
             </w:pPr>
-            <w:r>
-              <w:rPr>
-                <w:sz w:val="32"/>
-                <w:szCs w:val="32"/>
-                <w:lang w:val="cs-CZ"/>
-              </w:rPr>
-              <w:t>Quality characteristic</w:t>
-            </w:r>
+            <w:proofErr w:type="spellStart"/>
+            <w:r>
+              <w:rPr>
+                <w:sz w:val="32"/>
+                <w:szCs w:val="32"/>
+                <w:lang w:val="cs-CZ"/>
+              </w:rPr>
+              <w:t>Quality</w:t>
+            </w:r>
+            <w:proofErr w:type="spellEnd"/>
+            <w:r>
+              <w:rPr>
+                <w:sz w:val="32"/>
+                <w:szCs w:val="32"/>
+                <w:lang w:val="cs-CZ"/>
+              </w:rPr>
+              <w:t xml:space="preserve"> </w:t>
+            </w:r>
+            <w:proofErr w:type="spellStart"/>
+            <w:r>
+              <w:rPr>
+                <w:sz w:val="32"/>
+                <w:szCs w:val="32"/>
+                <w:lang w:val="cs-CZ"/>
+              </w:rPr>
+              <w:t>characteristic</w:t>
+            </w:r>
+            <w:proofErr w:type="spellEnd"/>
           </w:p>
         </w:tc>
         <w:tc>
@@ -1932,8 +2305,18 @@
                 <w:szCs w:val="32"/>
                 <w:lang w:val="cs-CZ"/>
               </w:rPr>
-              <w:t>Test Levels</w:t>
-            </w:r>
+              <w:t xml:space="preserve">Test </w:t>
+            </w:r>
+            <w:proofErr w:type="spellStart"/>
+            <w:r>
+              <w:rPr>
+                <w:sz w:val="32"/>
+                <w:szCs w:val="32"/>
+                <w:lang w:val="cs-CZ"/>
+              </w:rPr>
+              <w:t>Levels</w:t>
+            </w:r>
+            <w:proofErr w:type="spellEnd"/>
           </w:p>
         </w:tc>
       </w:tr>
@@ -2009,7 +2392,25 @@
                 <w:szCs w:val="24"/>
                 <w:lang w:val="cs-CZ"/>
               </w:rPr>
-              <w:t>Revize (Review)</w:t>
+              <w:t>Revize (</w:t>
+            </w:r>
+            <w:proofErr w:type="spellStart"/>
+            <w:r>
+              <w:rPr>
+                <w:sz w:val="24"/>
+                <w:szCs w:val="24"/>
+                <w:lang w:val="cs-CZ"/>
+              </w:rPr>
+              <w:t>Review</w:t>
+            </w:r>
+            <w:proofErr w:type="spellEnd"/>
+            <w:r>
+              <w:rPr>
+                <w:sz w:val="24"/>
+                <w:szCs w:val="24"/>
+                <w:lang w:val="cs-CZ"/>
+              </w:rPr>
+              <w:t>)</w:t>
             </w:r>
           </w:p>
         </w:tc>
@@ -2067,7 +2468,25 @@
                 <w:szCs w:val="24"/>
                 <w:lang w:val="cs-CZ"/>
               </w:rPr>
-              <w:t xml:space="preserve"> (Developer tests)</w:t>
+              <w:t xml:space="preserve"> (Developer </w:t>
+            </w:r>
+            <w:proofErr w:type="spellStart"/>
+            <w:r>
+              <w:rPr>
+                <w:sz w:val="24"/>
+                <w:szCs w:val="24"/>
+                <w:lang w:val="cs-CZ"/>
+              </w:rPr>
+              <w:t>tests</w:t>
+            </w:r>
+            <w:proofErr w:type="spellEnd"/>
+            <w:r>
+              <w:rPr>
+                <w:sz w:val="24"/>
+                <w:szCs w:val="24"/>
+                <w:lang w:val="cs-CZ"/>
+              </w:rPr>
+              <w:t>)</w:t>
             </w:r>
           </w:p>
         </w:tc>
@@ -2128,25 +2547,45 @@
                 <w:szCs w:val="24"/>
                 <w:lang w:val="cs-CZ"/>
               </w:rPr>
-              <w:t>(System</w:t>
-            </w:r>
-          </w:p>
-          <w:p>
-            <w:pPr>
-              <w:jc w:val="center"/>
-              <w:rPr>
-                <w:sz w:val="24"/>
-                <w:szCs w:val="24"/>
-                <w:lang w:val="cs-CZ"/>
-              </w:rPr>
-            </w:pPr>
-            <w:r>
-              <w:rPr>
-                <w:sz w:val="24"/>
-                <w:szCs w:val="24"/>
-                <w:lang w:val="cs-CZ"/>
-              </w:rPr>
-              <w:t>tests)</w:t>
+              <w:t>(</w:t>
+            </w:r>
+            <w:proofErr w:type="spellStart"/>
+            <w:r>
+              <w:rPr>
+                <w:sz w:val="24"/>
+                <w:szCs w:val="24"/>
+                <w:lang w:val="cs-CZ"/>
+              </w:rPr>
+              <w:t>System</w:t>
+            </w:r>
+            <w:proofErr w:type="spellEnd"/>
+          </w:p>
+          <w:p>
+            <w:pPr>
+              <w:jc w:val="center"/>
+              <w:rPr>
+                <w:sz w:val="24"/>
+                <w:szCs w:val="24"/>
+                <w:lang w:val="cs-CZ"/>
+              </w:rPr>
+            </w:pPr>
+            <w:proofErr w:type="spellStart"/>
+            <w:r>
+              <w:rPr>
+                <w:sz w:val="24"/>
+                <w:szCs w:val="24"/>
+                <w:lang w:val="cs-CZ"/>
+              </w:rPr>
+              <w:t>tests</w:t>
+            </w:r>
+            <w:proofErr w:type="spellEnd"/>
+            <w:r>
+              <w:rPr>
+                <w:sz w:val="24"/>
+                <w:szCs w:val="24"/>
+                <w:lang w:val="cs-CZ"/>
+              </w:rPr>
+              <w:t>)</w:t>
             </w:r>
           </w:p>
         </w:tc>
@@ -2189,25 +2628,45 @@
                 <w:szCs w:val="24"/>
                 <w:lang w:val="cs-CZ"/>
               </w:rPr>
-              <w:t>(User acceptance</w:t>
-            </w:r>
-          </w:p>
-          <w:p>
-            <w:pPr>
-              <w:jc w:val="center"/>
-              <w:rPr>
-                <w:sz w:val="24"/>
-                <w:szCs w:val="24"/>
-                <w:lang w:val="cs-CZ"/>
-              </w:rPr>
-            </w:pPr>
-            <w:r>
-              <w:rPr>
-                <w:sz w:val="24"/>
-                <w:szCs w:val="24"/>
-                <w:lang w:val="cs-CZ"/>
-              </w:rPr>
-              <w:t>tests)</w:t>
+              <w:t xml:space="preserve">(User </w:t>
+            </w:r>
+            <w:proofErr w:type="spellStart"/>
+            <w:r>
+              <w:rPr>
+                <w:sz w:val="24"/>
+                <w:szCs w:val="24"/>
+                <w:lang w:val="cs-CZ"/>
+              </w:rPr>
+              <w:t>acceptance</w:t>
+            </w:r>
+            <w:proofErr w:type="spellEnd"/>
+          </w:p>
+          <w:p>
+            <w:pPr>
+              <w:jc w:val="center"/>
+              <w:rPr>
+                <w:sz w:val="24"/>
+                <w:szCs w:val="24"/>
+                <w:lang w:val="cs-CZ"/>
+              </w:rPr>
+            </w:pPr>
+            <w:proofErr w:type="spellStart"/>
+            <w:r>
+              <w:rPr>
+                <w:sz w:val="24"/>
+                <w:szCs w:val="24"/>
+                <w:lang w:val="cs-CZ"/>
+              </w:rPr>
+              <w:t>tests</w:t>
+            </w:r>
+            <w:proofErr w:type="spellEnd"/>
+            <w:r>
+              <w:rPr>
+                <w:sz w:val="24"/>
+                <w:szCs w:val="24"/>
+                <w:lang w:val="cs-CZ"/>
+              </w:rPr>
+              <w:t>)</w:t>
             </w:r>
           </w:p>
         </w:tc>
@@ -2256,7 +2715,25 @@
                 <w:szCs w:val="24"/>
                 <w:lang w:val="cs-CZ"/>
               </w:rPr>
-              <w:t xml:space="preserve"> (Testing in production)</w:t>
+              <w:t xml:space="preserve"> (Testing in </w:t>
+            </w:r>
+            <w:proofErr w:type="spellStart"/>
+            <w:r>
+              <w:rPr>
+                <w:sz w:val="24"/>
+                <w:szCs w:val="24"/>
+                <w:lang w:val="cs-CZ"/>
+              </w:rPr>
+              <w:t>production</w:t>
+            </w:r>
+            <w:proofErr w:type="spellEnd"/>
+            <w:r>
+              <w:rPr>
+                <w:sz w:val="24"/>
+                <w:szCs w:val="24"/>
+                <w:lang w:val="cs-CZ"/>
+              </w:rPr>
+              <w:t>)</w:t>
             </w:r>
           </w:p>
         </w:tc>
@@ -2712,15 +3189,7 @@
                 <w:szCs w:val="24"/>
                 <w:lang w:val="cs-CZ"/>
               </w:rPr>
-              <w:t>a</w:t>
-            </w:r>
-            <w:r>
-              <w:rPr>
-                <w:sz w:val="24"/>
-                <w:szCs w:val="24"/>
-                <w:lang w:val="cs-CZ"/>
-              </w:rPr>
-              <w:t>no</w:t>
+              <w:t>ano</w:t>
             </w:r>
           </w:p>
         </w:tc>
@@ -2816,15 +3285,7 @@
                 <w:szCs w:val="24"/>
                 <w:lang w:val="cs-CZ"/>
               </w:rPr>
-              <w:t>a</w:t>
-            </w:r>
-            <w:r>
-              <w:rPr>
-                <w:sz w:val="24"/>
-                <w:szCs w:val="24"/>
-                <w:lang w:val="cs-CZ"/>
-              </w:rPr>
-              <w:t>no</w:t>
+              <w:t>ano</w:t>
             </w:r>
           </w:p>
         </w:tc>
@@ -4087,23 +4548,55 @@
           <w:szCs w:val="32"/>
           <w:lang w:val="cs-CZ"/>
         </w:rPr>
-        <w:t xml:space="preserve"> už</w:t>
-      </w:r>
-      <w:r>
-        <w:rPr>
-          <w:sz w:val="32"/>
-          <w:szCs w:val="32"/>
-          <w:lang w:val="cs-CZ"/>
-        </w:rPr>
-        <w:t xml:space="preserve"> vidět</w:t>
-      </w:r>
-      <w:r>
-        <w:rPr>
-          <w:sz w:val="32"/>
-          <w:szCs w:val="32"/>
-          <w:lang w:val="cs-CZ"/>
-        </w:rPr>
-        <w:t xml:space="preserve"> business pohled</w:t>
+        <w:t xml:space="preserve"> už vidět</w:t>
+      </w:r>
+      <w:r>
+        <w:rPr>
+          <w:sz w:val="32"/>
+          <w:szCs w:val="32"/>
+          <w:lang w:val="cs-CZ"/>
+        </w:rPr>
+        <w:t xml:space="preserve"> </w:t>
+      </w:r>
+      <w:r>
+        <w:rPr>
+          <w:sz w:val="32"/>
+          <w:szCs w:val="32"/>
+          <w:lang w:val="cs-CZ"/>
+        </w:rPr>
+        <w:t xml:space="preserve">validita z </w:t>
+      </w:r>
+      <w:r>
+        <w:rPr>
+          <w:sz w:val="32"/>
+          <w:szCs w:val="32"/>
+          <w:lang w:val="cs-CZ"/>
+        </w:rPr>
+        <w:t>business pohled</w:t>
+      </w:r>
+      <w:r>
+        <w:rPr>
+          <w:sz w:val="32"/>
+          <w:szCs w:val="32"/>
+          <w:lang w:val="cs-CZ"/>
+        </w:rPr>
+        <w:t>u (</w:t>
+      </w:r>
+      <w:r>
+        <w:rPr>
+          <w:sz w:val="32"/>
+          <w:szCs w:val="32"/>
+          <w:lang w:val="cs-CZ"/>
+        </w:rPr>
+        <w:t>čer</w:t>
+      </w:r>
+      <w:r>
+        <w:rPr>
+          <w:sz w:val="32"/>
+          <w:szCs w:val="32"/>
+          <w:lang w:val="cs-CZ"/>
+        </w:rPr>
+        <w:t>vené)</w:t>
       </w:r>
       <w:r>
         <w:rPr>
@@ -4297,15 +4790,33 @@
           <w:szCs w:val="32"/>
           <w:lang w:val="cs-CZ"/>
         </w:rPr>
-        <w:t>„datum“</w:t>
-      </w:r>
-      <w:r>
-        <w:rPr>
-          <w:sz w:val="32"/>
-          <w:szCs w:val="32"/>
-          <w:lang w:val="cs-CZ"/>
-        </w:rPr>
-        <w:t xml:space="preserve"> a </w:t>
+        <w:t>„</w:t>
+      </w:r>
+      <w:proofErr w:type="gramStart"/>
+      <w:r>
+        <w:rPr>
+          <w:sz w:val="32"/>
+          <w:szCs w:val="32"/>
+          <w:lang w:val="cs-CZ"/>
+        </w:rPr>
+        <w:t>datum“</w:t>
+      </w:r>
+      <w:r>
+        <w:rPr>
+          <w:sz w:val="32"/>
+          <w:szCs w:val="32"/>
+          <w:lang w:val="cs-CZ"/>
+        </w:rPr>
+        <w:t xml:space="preserve"> a</w:t>
+      </w:r>
+      <w:proofErr w:type="gramEnd"/>
+      <w:r>
+        <w:rPr>
+          <w:sz w:val="32"/>
+          <w:szCs w:val="32"/>
+          <w:lang w:val="cs-CZ"/>
+        </w:rPr>
+        <w:t xml:space="preserve"> </w:t>
       </w:r>
       <w:r>
         <w:rPr>
@@ -4321,23 +4832,7 @@
           <w:szCs w:val="32"/>
           <w:lang w:val="cs-CZ"/>
         </w:rPr>
-        <w:t xml:space="preserve"> </w:t>
-      </w:r>
-      <w:r>
-        <w:rPr>
-          <w:sz w:val="32"/>
-          <w:szCs w:val="32"/>
-          <w:lang w:val="cs-CZ"/>
-        </w:rPr>
-        <w:t xml:space="preserve">- </w:t>
-      </w:r>
-      <w:r>
-        <w:rPr>
-          <w:sz w:val="32"/>
-          <w:szCs w:val="32"/>
-          <w:lang w:val="cs-CZ"/>
-        </w:rPr>
-        <w:t>technicky mohou být cokoliv</w:t>
+        <w:t xml:space="preserve"> - technicky mohou být cokoliv</w:t>
       </w:r>
     </w:p>
     <w:p>
@@ -4375,16 +4870,47 @@
           <w:lang w:val="cs-CZ"/>
         </w:rPr>
       </w:pPr>
-    </w:p>
-    <w:p>
-      <w:pPr>
-        <w:pStyle w:val="a7"/>
-        <w:rPr>
-          <w:sz w:val="32"/>
-          <w:szCs w:val="32"/>
-          <w:lang w:val="cs-CZ"/>
-        </w:rPr>
-      </w:pPr>
+      <w:r>
+        <w:rPr>
+          <w:noProof/>
+        </w:rPr>
+        <w:lastRenderedPageBreak/>
+        <w:drawing>
+          <wp:inline distT="0" distB="0" distL="0" distR="0" wp14:anchorId="2078B7AA" wp14:editId="24142EAD">
+            <wp:extent cx="5362575" cy="4810125"/>
+            <wp:effectExtent l="0" t="0" r="9525" b="9525"/>
+            <wp:docPr id="1439234844" name="Рисунок 1" descr="Изображение выглядит как текст, меню, снимок экрана, число&#10;&#10;Автоматически созданное описание"/>
+            <wp:cNvGraphicFramePr>
+              <a:graphicFrameLocks xmlns:a="http://schemas.openxmlformats.org/drawingml/2006/main" noChangeAspect="1"/>
+            </wp:cNvGraphicFramePr>
+            <a:graphic xmlns:a="http://schemas.openxmlformats.org/drawingml/2006/main">
+              <a:graphicData uri="http://schemas.openxmlformats.org/drawingml/2006/picture">
+                <pic:pic xmlns:pic="http://schemas.openxmlformats.org/drawingml/2006/picture">
+                  <pic:nvPicPr>
+                    <pic:cNvPr id="1439234844" name="Рисунок 1" descr="Изображение выглядит как текст, меню, снимок экрана, число&#10;&#10;Автоматически созданное описание"/>
+                    <pic:cNvPicPr/>
+                  </pic:nvPicPr>
+                  <pic:blipFill>
+                    <a:blip r:embed="rId7"/>
+                    <a:stretch>
+                      <a:fillRect/>
+                    </a:stretch>
+                  </pic:blipFill>
+                  <pic:spPr>
+                    <a:xfrm>
+                      <a:off x="0" y="0"/>
+                      <a:ext cx="5362575" cy="4810125"/>
+                    </a:xfrm>
+                    <a:prstGeom prst="rect">
+                      <a:avLst/>
+                    </a:prstGeom>
+                  </pic:spPr>
+                </pic:pic>
+              </a:graphicData>
+            </a:graphic>
+          </wp:inline>
+        </w:drawing>
+      </w:r>
     </w:p>
     <w:p>
       <w:pPr>
@@ -4409,6 +4935,7 @@
           <w:szCs w:val="40"/>
           <w:lang w:val="cs-CZ"/>
         </w:rPr>
+        <w:lastRenderedPageBreak/>
         <w:t>Nákup jízdenky</w:t>
       </w:r>
       <w:r>
@@ -4431,7 +4958,7 @@
                     <pic:cNvPicPr/>
                   </pic:nvPicPr>
                   <pic:blipFill>
-                    <a:blip r:embed="rId7"/>
+                    <a:blip r:embed="rId8"/>
                     <a:stretch>
                       <a:fillRect/>
                     </a:stretch>
@@ -4471,7 +4998,7 @@
                     <pic:cNvPicPr/>
                   </pic:nvPicPr>
                   <pic:blipFill>
-                    <a:blip r:embed="rId8"/>
+                    <a:blip r:embed="rId9"/>
                     <a:stretch>
                       <a:fillRect/>
                     </a:stretch>
@@ -4727,8 +5254,79 @@
           <w:szCs w:val="32"/>
           <w:lang w:val="cs-CZ"/>
         </w:rPr>
-        <w:lastRenderedPageBreak/>
-        <w:t>Hodnoty selektorů jsou na screenshotech</w:t>
+        <w:t>„e-mail“ – „[</w:t>
+      </w:r>
+      <w:proofErr w:type="spellStart"/>
+      <w:r>
+        <w:rPr>
+          <w:sz w:val="32"/>
+          <w:szCs w:val="32"/>
+          <w:lang w:val="cs-CZ"/>
+        </w:rPr>
+        <w:t>alphanum</w:t>
+      </w:r>
+      <w:proofErr w:type="spellEnd"/>
+      <w:r>
+        <w:rPr>
+          <w:sz w:val="32"/>
+          <w:szCs w:val="32"/>
+          <w:lang w:val="cs-CZ"/>
+        </w:rPr>
+        <w:t>]</w:t>
+      </w:r>
+      <w:hyperlink r:id="rId10" w:history="1">
+        <w:r>
+          <w:rPr>
+            <w:rStyle w:val="ad"/>
+            <w:sz w:val="32"/>
+            <w:szCs w:val="32"/>
+            <w:lang w:val="cs-CZ"/>
+          </w:rPr>
+          <w:t>+@</w:t>
+        </w:r>
+        <w:r>
+          <w:rPr>
+            <w:rStyle w:val="ad"/>
+            <w:sz w:val="32"/>
+            <w:szCs w:val="32"/>
+            <w:lang w:val="cs-CZ"/>
+          </w:rPr>
+          <w:t>[alphanum]</w:t>
+        </w:r>
+        <w:r>
+          <w:rPr>
+            <w:rStyle w:val="ad"/>
+            <w:sz w:val="32"/>
+            <w:szCs w:val="32"/>
+            <w:lang w:val="cs-CZ"/>
+          </w:rPr>
+          <w:t>+.</w:t>
+        </w:r>
+        <w:r>
+          <w:rPr>
+            <w:rStyle w:val="ad"/>
+            <w:sz w:val="32"/>
+            <w:szCs w:val="32"/>
+            <w:lang w:val="cs-CZ"/>
+          </w:rPr>
+          <w:t>[alphanum</w:t>
+        </w:r>
+      </w:hyperlink>
+      <w:r>
+        <w:rPr>
+          <w:sz w:val="32"/>
+          <w:szCs w:val="32"/>
+          <w:lang w:val="cs-CZ"/>
+        </w:rPr>
+        <w:t>]</w:t>
+      </w:r>
+      <w:r>
+        <w:rPr>
+          <w:sz w:val="32"/>
+          <w:szCs w:val="32"/>
+          <w:lang w:val="cs-CZ"/>
+        </w:rPr>
+        <w:t>+“</w:t>
       </w:r>
     </w:p>
     <w:p>
@@ -4750,31 +5348,109 @@
           <w:szCs w:val="32"/>
           <w:lang w:val="cs-CZ"/>
         </w:rPr>
-        <w:t>T</w:t>
-      </w:r>
-      <w:r>
-        <w:rPr>
-          <w:sz w:val="32"/>
-          <w:szCs w:val="32"/>
-          <w:lang w:val="cs-CZ"/>
-        </w:rPr>
-        <w:t>lačítk</w:t>
-      </w:r>
-      <w:r>
-        <w:rPr>
-          <w:sz w:val="32"/>
-          <w:szCs w:val="32"/>
-          <w:lang w:val="cs-CZ"/>
-        </w:rPr>
-        <w:t xml:space="preserve">o </w:t>
-      </w:r>
-      <w:r>
-        <w:rPr>
-          <w:sz w:val="32"/>
-          <w:szCs w:val="32"/>
-          <w:lang w:val="cs-CZ"/>
-        </w:rPr>
-        <w:t xml:space="preserve">– </w:t>
+        <w:lastRenderedPageBreak/>
+        <w:t xml:space="preserve">Typ je </w:t>
+      </w:r>
+      <w:r>
+        <w:rPr>
+          <w:sz w:val="32"/>
+          <w:szCs w:val="32"/>
+          <w:lang w:val="cs-CZ"/>
+        </w:rPr>
+        <w:t xml:space="preserve">selektor v rozsahu </w:t>
+      </w:r>
+      <w:r>
+        <w:rPr>
+          <w:sz w:val="32"/>
+          <w:szCs w:val="32"/>
+          <w:lang w:val="cs-CZ"/>
+        </w:rPr>
+        <w:t>od 0. A má mezní podmínky:</w:t>
+      </w:r>
+      <w:r>
+        <w:rPr>
+          <w:sz w:val="32"/>
+          <w:szCs w:val="32"/>
+          <w:lang w:val="cs-CZ"/>
+        </w:rPr>
+        <w:br/>
+        <w:t>5, 6</w:t>
+      </w:r>
+      <w:r>
+        <w:rPr>
+          <w:sz w:val="32"/>
+          <w:szCs w:val="32"/>
+          <w:lang w:val="cs-CZ"/>
+        </w:rPr>
+        <w:t>; 17,18; 64,65</w:t>
+      </w:r>
+    </w:p>
+    <w:p>
+      <w:pPr>
+        <w:pStyle w:val="a7"/>
+        <w:numPr>
+          <w:ilvl w:val="0"/>
+          <w:numId w:val="3"/>
+        </w:numPr>
+        <w:rPr>
+          <w:sz w:val="32"/>
+          <w:szCs w:val="32"/>
+          <w:lang w:val="cs-CZ"/>
+        </w:rPr>
+      </w:pPr>
+      <w:r>
+        <w:rPr>
+          <w:sz w:val="32"/>
+          <w:szCs w:val="32"/>
+          <w:lang w:val="cs-CZ"/>
+        </w:rPr>
+        <w:t>Hodnoty selektor</w:t>
+      </w:r>
+      <w:r>
+        <w:rPr>
+          <w:sz w:val="32"/>
+          <w:szCs w:val="32"/>
+          <w:lang w:val="cs-CZ"/>
+        </w:rPr>
+        <w:t>u platby</w:t>
+      </w:r>
+      <w:r>
+        <w:rPr>
+          <w:sz w:val="32"/>
+          <w:szCs w:val="32"/>
+          <w:lang w:val="cs-CZ"/>
+        </w:rPr>
+        <w:t xml:space="preserve"> jsou na screenshot</w:t>
+      </w:r>
+      <w:r>
+        <w:rPr>
+          <w:sz w:val="32"/>
+          <w:szCs w:val="32"/>
+          <w:lang w:val="cs-CZ"/>
+        </w:rPr>
+        <w:t>u</w:t>
+      </w:r>
+    </w:p>
+    <w:p>
+      <w:pPr>
+        <w:pStyle w:val="a7"/>
+        <w:numPr>
+          <w:ilvl w:val="0"/>
+          <w:numId w:val="3"/>
+        </w:numPr>
+        <w:rPr>
+          <w:sz w:val="32"/>
+          <w:szCs w:val="32"/>
+          <w:lang w:val="cs-CZ"/>
+        </w:rPr>
+      </w:pPr>
+      <w:r>
+        <w:rPr>
+          <w:sz w:val="32"/>
+          <w:szCs w:val="32"/>
+          <w:lang w:val="cs-CZ"/>
+        </w:rPr>
+        <w:t xml:space="preserve">Tlačítko – </w:t>
       </w:r>
       <w:r>
         <w:rPr>
@@ -4784,6 +5460,1823 @@
         </w:rPr>
         <w:t>buď stisknuté, nebo ne</w:t>
       </w:r>
+    </w:p>
+    <w:p>
+      <w:pPr>
+        <w:ind w:left="720"/>
+        <w:rPr>
+          <w:sz w:val="32"/>
+          <w:szCs w:val="32"/>
+          <w:lang w:val="cs-CZ"/>
+        </w:rPr>
+      </w:pPr>
+      <w:r>
+        <w:rPr>
+          <w:noProof/>
+        </w:rPr>
+        <w:drawing>
+          <wp:inline distT="0" distB="0" distL="0" distR="0" wp14:anchorId="3E879C84" wp14:editId="2805A28C">
+            <wp:extent cx="4899804" cy="7515946"/>
+            <wp:effectExtent l="0" t="0" r="0" b="8890"/>
+            <wp:docPr id="1136505030" name="Рисунок 1" descr="Изображение выглядит как текст, меню, снимок экрана, число&#10;&#10;Автоматически созданное описание"/>
+            <wp:cNvGraphicFramePr>
+              <a:graphicFrameLocks xmlns:a="http://schemas.openxmlformats.org/drawingml/2006/main" noChangeAspect="1"/>
+            </wp:cNvGraphicFramePr>
+            <a:graphic xmlns:a="http://schemas.openxmlformats.org/drawingml/2006/main">
+              <a:graphicData uri="http://schemas.openxmlformats.org/drawingml/2006/picture">
+                <pic:pic xmlns:pic="http://schemas.openxmlformats.org/drawingml/2006/picture">
+                  <pic:nvPicPr>
+                    <pic:cNvPr id="1136505030" name="Рисунок 1" descr="Изображение выглядит как текст, меню, снимок экрана, число&#10;&#10;Автоматически созданное описание"/>
+                    <pic:cNvPicPr/>
+                  </pic:nvPicPr>
+                  <pic:blipFill>
+                    <a:blip r:embed="rId11"/>
+                    <a:stretch>
+                      <a:fillRect/>
+                    </a:stretch>
+                  </pic:blipFill>
+                  <pic:spPr>
+                    <a:xfrm>
+                      <a:off x="0" y="0"/>
+                      <a:ext cx="4917536" cy="7543145"/>
+                    </a:xfrm>
+                    <a:prstGeom prst="rect">
+                      <a:avLst/>
+                    </a:prstGeom>
+                  </pic:spPr>
+                </pic:pic>
+              </a:graphicData>
+            </a:graphic>
+          </wp:inline>
+        </w:drawing>
+      </w:r>
+    </w:p>
+    <w:p>
+      <w:pPr>
+        <w:ind w:left="720"/>
+        <w:rPr>
+          <w:noProof/>
+        </w:rPr>
+      </w:pPr>
+      <w:r>
+        <w:rPr>
+          <w:noProof/>
+        </w:rPr>
+        <w:lastRenderedPageBreak/>
+        <w:drawing>
+          <wp:inline distT="0" distB="0" distL="0" distR="0" wp14:anchorId="3BB5DDA8" wp14:editId="4B055664">
+            <wp:extent cx="5926347" cy="8852286"/>
+            <wp:effectExtent l="0" t="0" r="0" b="6350"/>
+            <wp:docPr id="1955158069" name="Рисунок 1" descr="Изображение выглядит как текст, меню, снимок экрана, число&#10;&#10;Автоматически созданное описание"/>
+            <wp:cNvGraphicFramePr>
+              <a:graphicFrameLocks xmlns:a="http://schemas.openxmlformats.org/drawingml/2006/main" noChangeAspect="1"/>
+            </wp:cNvGraphicFramePr>
+            <a:graphic xmlns:a="http://schemas.openxmlformats.org/drawingml/2006/main">
+              <a:graphicData uri="http://schemas.openxmlformats.org/drawingml/2006/picture">
+                <pic:pic xmlns:pic="http://schemas.openxmlformats.org/drawingml/2006/picture">
+                  <pic:nvPicPr>
+                    <pic:cNvPr id="1955158069" name="Рисунок 1" descr="Изображение выглядит как текст, меню, снимок экрана, число&#10;&#10;Автоматически созданное описание"/>
+                    <pic:cNvPicPr/>
+                  </pic:nvPicPr>
+                  <pic:blipFill>
+                    <a:blip r:embed="rId12"/>
+                    <a:stretch>
+                      <a:fillRect/>
+                    </a:stretch>
+                  </pic:blipFill>
+                  <pic:spPr>
+                    <a:xfrm>
+                      <a:off x="0" y="0"/>
+                      <a:ext cx="5954873" cy="8894895"/>
+                    </a:xfrm>
+                    <a:prstGeom prst="rect">
+                      <a:avLst/>
+                    </a:prstGeom>
+                  </pic:spPr>
+                </pic:pic>
+              </a:graphicData>
+            </a:graphic>
+          </wp:inline>
+        </w:drawing>
+      </w:r>
+    </w:p>
+    <w:p>
+      <w:pPr>
+        <w:ind w:left="-142"/>
+        <w:jc w:val="center"/>
+        <w:rPr>
+          <w:b/>
+          <w:bCs/>
+          <w:sz w:val="40"/>
+          <w:szCs w:val="40"/>
+          <w:lang w:val="cs-CZ"/>
+        </w:rPr>
+      </w:pPr>
+      <w:r>
+        <w:rPr>
+          <w:b/>
+          <w:bCs/>
+          <w:sz w:val="40"/>
+          <w:szCs w:val="40"/>
+          <w:lang w:val="cs-CZ"/>
+        </w:rPr>
+        <w:lastRenderedPageBreak/>
+        <w:t>Testy průchodů</w:t>
+      </w:r>
+    </w:p>
+    <w:p>
+      <w:pPr>
+        <w:ind w:left="-142"/>
+        <w:rPr>
+          <w:b/>
+          <w:bCs/>
+          <w:sz w:val="40"/>
+          <w:szCs w:val="40"/>
+          <w:lang w:val="cs-CZ"/>
+        </w:rPr>
+      </w:pPr>
+      <w:r>
+        <w:rPr>
+          <w:b/>
+          <w:bCs/>
+          <w:sz w:val="40"/>
+          <w:szCs w:val="40"/>
+          <w:lang w:val="cs-CZ"/>
+        </w:rPr>
+        <w:t>Testy průchodů</w:t>
+      </w:r>
+      <w:r>
+        <w:rPr>
+          <w:b/>
+          <w:bCs/>
+          <w:sz w:val="40"/>
+          <w:szCs w:val="40"/>
+          <w:lang w:val="cs-CZ"/>
+        </w:rPr>
+        <w:t xml:space="preserve"> (+ TDL2 </w:t>
+      </w:r>
+      <w:proofErr w:type="spellStart"/>
+      <w:r>
+        <w:rPr>
+          <w:b/>
+          <w:bCs/>
+          <w:sz w:val="40"/>
+          <w:szCs w:val="40"/>
+          <w:lang w:val="cs-CZ"/>
+        </w:rPr>
+        <w:t>Process</w:t>
+      </w:r>
+      <w:proofErr w:type="spellEnd"/>
+      <w:r>
+        <w:rPr>
+          <w:b/>
+          <w:bCs/>
+          <w:sz w:val="40"/>
+          <w:szCs w:val="40"/>
+          <w:lang w:val="cs-CZ"/>
+        </w:rPr>
+        <w:t xml:space="preserve"> </w:t>
+      </w:r>
+      <w:proofErr w:type="spellStart"/>
+      <w:r>
+        <w:rPr>
+          <w:b/>
+          <w:bCs/>
+          <w:sz w:val="40"/>
+          <w:szCs w:val="40"/>
+          <w:lang w:val="cs-CZ"/>
+        </w:rPr>
+        <w:t>tests</w:t>
+      </w:r>
+      <w:proofErr w:type="spellEnd"/>
+      <w:r>
+        <w:rPr>
+          <w:b/>
+          <w:bCs/>
+          <w:sz w:val="40"/>
+          <w:szCs w:val="40"/>
+          <w:lang w:val="cs-CZ"/>
+        </w:rPr>
+        <w:t>)</w:t>
+      </w:r>
+      <w:r>
+        <w:rPr>
+          <w:b/>
+          <w:bCs/>
+          <w:sz w:val="40"/>
+          <w:szCs w:val="40"/>
+          <w:lang w:val="cs-CZ"/>
+        </w:rPr>
+        <w:t>:</w:t>
+      </w:r>
+    </w:p>
+    <w:p>
+      <w:pPr>
+        <w:pStyle w:val="a7"/>
+        <w:numPr>
+          <w:ilvl w:val="0"/>
+          <w:numId w:val="4"/>
+        </w:numPr>
+        <w:rPr>
+          <w:b/>
+          <w:bCs/>
+          <w:sz w:val="40"/>
+          <w:szCs w:val="40"/>
+          <w:lang w:val="cs-CZ"/>
+        </w:rPr>
+      </w:pPr>
+      <w:r>
+        <w:rPr>
+          <w:b/>
+          <w:bCs/>
+          <w:sz w:val="40"/>
+          <w:szCs w:val="40"/>
+          <w:lang w:val="cs-CZ"/>
+        </w:rPr>
+        <w:t>Vyhledávání spojení</w:t>
+      </w:r>
+    </w:p>
+    <w:p>
+      <w:pPr>
+        <w:pStyle w:val="a7"/>
+        <w:rPr>
+          <w:noProof/>
+        </w:rPr>
+      </w:pPr>
+      <w:r>
+        <w:rPr>
+          <w:noProof/>
+        </w:rPr>
+        <w:drawing>
+          <wp:inline distT="0" distB="0" distL="0" distR="0" wp14:anchorId="4CC26EFA" wp14:editId="5A2858B7">
+            <wp:extent cx="6172200" cy="4886325"/>
+            <wp:effectExtent l="0" t="0" r="0" b="9525"/>
+            <wp:docPr id="11911676" name="Рисунок 1" descr="Изображение выглядит как текст, диаграмма, линия, снимок экрана&#10;&#10;Автоматически созданное описание"/>
+            <wp:cNvGraphicFramePr>
+              <a:graphicFrameLocks xmlns:a="http://schemas.openxmlformats.org/drawingml/2006/main" noChangeAspect="1"/>
+            </wp:cNvGraphicFramePr>
+            <a:graphic xmlns:a="http://schemas.openxmlformats.org/drawingml/2006/main">
+              <a:graphicData uri="http://schemas.openxmlformats.org/drawingml/2006/picture">
+                <pic:pic xmlns:pic="http://schemas.openxmlformats.org/drawingml/2006/picture">
+                  <pic:nvPicPr>
+                    <pic:cNvPr id="11911676" name="Рисунок 1" descr="Изображение выглядит как текст, диаграмма, линия, снимок экрана&#10;&#10;Автоматически созданное описание"/>
+                    <pic:cNvPicPr/>
+                  </pic:nvPicPr>
+                  <pic:blipFill>
+                    <a:blip r:embed="rId13"/>
+                    <a:stretch>
+                      <a:fillRect/>
+                    </a:stretch>
+                  </pic:blipFill>
+                  <pic:spPr>
+                    <a:xfrm>
+                      <a:off x="0" y="0"/>
+                      <a:ext cx="6172200" cy="4886325"/>
+                    </a:xfrm>
+                    <a:prstGeom prst="rect">
+                      <a:avLst/>
+                    </a:prstGeom>
+                  </pic:spPr>
+                </pic:pic>
+              </a:graphicData>
+            </a:graphic>
+          </wp:inline>
+        </w:drawing>
+      </w:r>
+    </w:p>
+    <w:p>
+      <w:pPr>
+        <w:pStyle w:val="a7"/>
+        <w:rPr>
+          <w:b/>
+          <w:bCs/>
+          <w:sz w:val="40"/>
+          <w:szCs w:val="40"/>
+          <w:lang w:val="cs-CZ"/>
+        </w:rPr>
+      </w:pPr>
+      <w:r>
+        <w:rPr>
+          <w:noProof/>
+        </w:rPr>
+        <w:drawing>
+          <wp:inline distT="0" distB="0" distL="0" distR="0" wp14:anchorId="14332D9A" wp14:editId="46164BF7">
+            <wp:extent cx="6163423" cy="1380226"/>
+            <wp:effectExtent l="0" t="0" r="0" b="0"/>
+            <wp:docPr id="1448567185" name="Рисунок 1" descr="Изображение выглядит как текст, снимок экрана, Шрифт, число&#10;&#10;Автоматически созданное описание"/>
+            <wp:cNvGraphicFramePr>
+              <a:graphicFrameLocks xmlns:a="http://schemas.openxmlformats.org/drawingml/2006/main" noChangeAspect="1"/>
+            </wp:cNvGraphicFramePr>
+            <a:graphic xmlns:a="http://schemas.openxmlformats.org/drawingml/2006/main">
+              <a:graphicData uri="http://schemas.openxmlformats.org/drawingml/2006/picture">
+                <pic:pic xmlns:pic="http://schemas.openxmlformats.org/drawingml/2006/picture">
+                  <pic:nvPicPr>
+                    <pic:cNvPr id="1448567185" name="Рисунок 1" descr="Изображение выглядит как текст, снимок экрана, Шрифт, число&#10;&#10;Автоматически созданное описание"/>
+                    <pic:cNvPicPr/>
+                  </pic:nvPicPr>
+                  <pic:blipFill>
+                    <a:blip r:embed="rId14"/>
+                    <a:stretch>
+                      <a:fillRect/>
+                    </a:stretch>
+                  </pic:blipFill>
+                  <pic:spPr>
+                    <a:xfrm>
+                      <a:off x="0" y="0"/>
+                      <a:ext cx="6176162" cy="1383079"/>
+                    </a:xfrm>
+                    <a:prstGeom prst="rect">
+                      <a:avLst/>
+                    </a:prstGeom>
+                  </pic:spPr>
+                </pic:pic>
+              </a:graphicData>
+            </a:graphic>
+          </wp:inline>
+        </w:drawing>
+      </w:r>
+    </w:p>
+    <w:p>
+      <w:pPr>
+        <w:pStyle w:val="a7"/>
+        <w:rPr>
+          <w:b/>
+          <w:bCs/>
+          <w:sz w:val="40"/>
+          <w:szCs w:val="40"/>
+          <w:lang w:val="cs-CZ"/>
+        </w:rPr>
+      </w:pPr>
+      <w:r>
+        <w:rPr>
+          <w:noProof/>
+        </w:rPr>
+        <w:lastRenderedPageBreak/>
+        <w:drawing>
+          <wp:inline distT="0" distB="0" distL="0" distR="0" wp14:anchorId="6068918D" wp14:editId="7C190B10">
+            <wp:extent cx="3533775" cy="7867650"/>
+            <wp:effectExtent l="0" t="0" r="9525" b="0"/>
+            <wp:docPr id="699742248" name="Рисунок 1" descr="Изображение выглядит как текст, снимок экрана, число, линия&#10;&#10;Автоматически созданное описание"/>
+            <wp:cNvGraphicFramePr>
+              <a:graphicFrameLocks xmlns:a="http://schemas.openxmlformats.org/drawingml/2006/main" noChangeAspect="1"/>
+            </wp:cNvGraphicFramePr>
+            <a:graphic xmlns:a="http://schemas.openxmlformats.org/drawingml/2006/main">
+              <a:graphicData uri="http://schemas.openxmlformats.org/drawingml/2006/picture">
+                <pic:pic xmlns:pic="http://schemas.openxmlformats.org/drawingml/2006/picture">
+                  <pic:nvPicPr>
+                    <pic:cNvPr id="699742248" name="Рисунок 1" descr="Изображение выглядит как текст, снимок экрана, число, линия&#10;&#10;Автоматически созданное описание"/>
+                    <pic:cNvPicPr/>
+                  </pic:nvPicPr>
+                  <pic:blipFill>
+                    <a:blip r:embed="rId15"/>
+                    <a:stretch>
+                      <a:fillRect/>
+                    </a:stretch>
+                  </pic:blipFill>
+                  <pic:spPr>
+                    <a:xfrm>
+                      <a:off x="0" y="0"/>
+                      <a:ext cx="3533775" cy="7867650"/>
+                    </a:xfrm>
+                    <a:prstGeom prst="rect">
+                      <a:avLst/>
+                    </a:prstGeom>
+                  </pic:spPr>
+                </pic:pic>
+              </a:graphicData>
+            </a:graphic>
+          </wp:inline>
+        </w:drawing>
+      </w:r>
+    </w:p>
+    <w:p>
+      <w:pPr>
+        <w:pStyle w:val="a7"/>
+        <w:numPr>
+          <w:ilvl w:val="0"/>
+          <w:numId w:val="4"/>
+        </w:numPr>
+        <w:rPr>
+          <w:b/>
+          <w:bCs/>
+          <w:sz w:val="40"/>
+          <w:szCs w:val="40"/>
+          <w:lang w:val="cs-CZ"/>
+        </w:rPr>
+      </w:pPr>
+      <w:r>
+        <w:rPr>
+          <w:b/>
+          <w:bCs/>
+          <w:sz w:val="40"/>
+          <w:szCs w:val="40"/>
+          <w:lang w:val="cs-CZ"/>
+        </w:rPr>
+        <w:t>Nákup jízdenky</w:t>
+      </w:r>
+    </w:p>
+    <w:p>
+      <w:pPr>
+        <w:pStyle w:val="a7"/>
+        <w:rPr>
+          <w:b/>
+          <w:bCs/>
+          <w:sz w:val="40"/>
+          <w:szCs w:val="40"/>
+          <w:lang w:val="cs-CZ"/>
+        </w:rPr>
+      </w:pPr>
+      <w:r>
+        <w:rPr>
+          <w:noProof/>
+        </w:rPr>
+        <w:lastRenderedPageBreak/>
+        <w:drawing>
+          <wp:inline distT="0" distB="0" distL="0" distR="0" wp14:anchorId="45AF495C" wp14:editId="4AA0440B">
+            <wp:extent cx="6323163" cy="5186826"/>
+            <wp:effectExtent l="0" t="0" r="1905" b="0"/>
+            <wp:docPr id="306771730" name="Рисунок 1" descr="Изображение выглядит как диаграмма, текст, линия, снимок экрана&#10;&#10;Автоматически созданное описание"/>
+            <wp:cNvGraphicFramePr>
+              <a:graphicFrameLocks xmlns:a="http://schemas.openxmlformats.org/drawingml/2006/main" noChangeAspect="1"/>
+            </wp:cNvGraphicFramePr>
+            <a:graphic xmlns:a="http://schemas.openxmlformats.org/drawingml/2006/main">
+              <a:graphicData uri="http://schemas.openxmlformats.org/drawingml/2006/picture">
+                <pic:pic xmlns:pic="http://schemas.openxmlformats.org/drawingml/2006/picture">
+                  <pic:nvPicPr>
+                    <pic:cNvPr id="306771730" name="Рисунок 1" descr="Изображение выглядит как диаграмма, текст, линия, снимок экрана&#10;&#10;Автоматически созданное описание"/>
+                    <pic:cNvPicPr/>
+                  </pic:nvPicPr>
+                  <pic:blipFill>
+                    <a:blip r:embed="rId16"/>
+                    <a:stretch>
+                      <a:fillRect/>
+                    </a:stretch>
+                  </pic:blipFill>
+                  <pic:spPr>
+                    <a:xfrm>
+                      <a:off x="0" y="0"/>
+                      <a:ext cx="6327607" cy="5190472"/>
+                    </a:xfrm>
+                    <a:prstGeom prst="rect">
+                      <a:avLst/>
+                    </a:prstGeom>
+                  </pic:spPr>
+                </pic:pic>
+              </a:graphicData>
+            </a:graphic>
+          </wp:inline>
+        </w:drawing>
+      </w:r>
+    </w:p>
+    <w:p>
+      <w:pPr>
+        <w:pStyle w:val="a7"/>
+        <w:rPr>
+          <w:noProof/>
+        </w:rPr>
+      </w:pPr>
+      <w:r>
+        <w:rPr>
+          <w:noProof/>
+        </w:rPr>
+        <w:drawing>
+          <wp:inline distT="0" distB="0" distL="0" distR="0" wp14:anchorId="2DC854CA" wp14:editId="7969931C">
+            <wp:extent cx="6287305" cy="1406106"/>
+            <wp:effectExtent l="0" t="0" r="0" b="3810"/>
+            <wp:docPr id="82745303" name="Рисунок 1" descr="Изображение выглядит как текст, снимок экрана, Шрифт, линия&#10;&#10;Автоматически созданное описание"/>
+            <wp:cNvGraphicFramePr>
+              <a:graphicFrameLocks xmlns:a="http://schemas.openxmlformats.org/drawingml/2006/main" noChangeAspect="1"/>
+            </wp:cNvGraphicFramePr>
+            <a:graphic xmlns:a="http://schemas.openxmlformats.org/drawingml/2006/main">
+              <a:graphicData uri="http://schemas.openxmlformats.org/drawingml/2006/picture">
+                <pic:pic xmlns:pic="http://schemas.openxmlformats.org/drawingml/2006/picture">
+                  <pic:nvPicPr>
+                    <pic:cNvPr id="82745303" name="Рисунок 1" descr="Изображение выглядит как текст, снимок экрана, Шрифт, линия&#10;&#10;Автоматически созданное описание"/>
+                    <pic:cNvPicPr/>
+                  </pic:nvPicPr>
+                  <pic:blipFill>
+                    <a:blip r:embed="rId17"/>
+                    <a:stretch>
+                      <a:fillRect/>
+                    </a:stretch>
+                  </pic:blipFill>
+                  <pic:spPr>
+                    <a:xfrm>
+                      <a:off x="0" y="0"/>
+                      <a:ext cx="6336158" cy="1417032"/>
+                    </a:xfrm>
+                    <a:prstGeom prst="rect">
+                      <a:avLst/>
+                    </a:prstGeom>
+                  </pic:spPr>
+                </pic:pic>
+              </a:graphicData>
+            </a:graphic>
+          </wp:inline>
+        </w:drawing>
+      </w:r>
+    </w:p>
+    <w:p>
+      <w:pPr>
+        <w:pStyle w:val="a7"/>
+        <w:rPr>
+          <w:b/>
+          <w:bCs/>
+          <w:sz w:val="40"/>
+          <w:szCs w:val="40"/>
+          <w:lang w:val="cs-CZ"/>
+        </w:rPr>
+      </w:pPr>
+      <w:r>
+        <w:rPr>
+          <w:noProof/>
+        </w:rPr>
+        <w:lastRenderedPageBreak/>
+        <w:drawing>
+          <wp:inline distT="0" distB="0" distL="0" distR="0" wp14:anchorId="0FF954F8" wp14:editId="6B3D6ADC">
+            <wp:extent cx="4105275" cy="4743450"/>
+            <wp:effectExtent l="0" t="0" r="9525" b="0"/>
+            <wp:docPr id="451561070" name="Рисунок 1" descr="Изображение выглядит как текст, снимок экрана, число, Шрифт&#10;&#10;Автоматически созданное описание"/>
+            <wp:cNvGraphicFramePr>
+              <a:graphicFrameLocks xmlns:a="http://schemas.openxmlformats.org/drawingml/2006/main" noChangeAspect="1"/>
+            </wp:cNvGraphicFramePr>
+            <a:graphic xmlns:a="http://schemas.openxmlformats.org/drawingml/2006/main">
+              <a:graphicData uri="http://schemas.openxmlformats.org/drawingml/2006/picture">
+                <pic:pic xmlns:pic="http://schemas.openxmlformats.org/drawingml/2006/picture">
+                  <pic:nvPicPr>
+                    <pic:cNvPr id="451561070" name="Рисунок 1" descr="Изображение выглядит как текст, снимок экрана, число, Шрифт&#10;&#10;Автоматически созданное описание"/>
+                    <pic:cNvPicPr/>
+                  </pic:nvPicPr>
+                  <pic:blipFill>
+                    <a:blip r:embed="rId18"/>
+                    <a:stretch>
+                      <a:fillRect/>
+                    </a:stretch>
+                  </pic:blipFill>
+                  <pic:spPr>
+                    <a:xfrm>
+                      <a:off x="0" y="0"/>
+                      <a:ext cx="4105275" cy="4743450"/>
+                    </a:xfrm>
+                    <a:prstGeom prst="rect">
+                      <a:avLst/>
+                    </a:prstGeom>
+                  </pic:spPr>
+                </pic:pic>
+              </a:graphicData>
+            </a:graphic>
+          </wp:inline>
+        </w:drawing>
+      </w:r>
+    </w:p>
+    <w:p>
+      <w:pPr>
+        <w:rPr>
+          <w:b/>
+          <w:bCs/>
+          <w:sz w:val="40"/>
+          <w:szCs w:val="40"/>
+          <w:lang w:val="cs-CZ"/>
+        </w:rPr>
+      </w:pPr>
+    </w:p>
+    <w:p>
+      <w:pPr>
+        <w:rPr>
+          <w:b/>
+          <w:bCs/>
+          <w:sz w:val="40"/>
+          <w:szCs w:val="40"/>
+          <w:lang w:val="cs-CZ"/>
+        </w:rPr>
+      </w:pPr>
+    </w:p>
+    <w:p>
+      <w:pPr>
+        <w:rPr>
+          <w:b/>
+          <w:bCs/>
+          <w:sz w:val="40"/>
+          <w:szCs w:val="40"/>
+          <w:lang w:val="cs-CZ"/>
+        </w:rPr>
+      </w:pPr>
+    </w:p>
+    <w:p>
+      <w:pPr>
+        <w:rPr>
+          <w:b/>
+          <w:bCs/>
+          <w:sz w:val="40"/>
+          <w:szCs w:val="40"/>
+          <w:lang w:val="cs-CZ"/>
+        </w:rPr>
+      </w:pPr>
+    </w:p>
+    <w:p>
+      <w:pPr>
+        <w:rPr>
+          <w:b/>
+          <w:bCs/>
+          <w:sz w:val="40"/>
+          <w:szCs w:val="40"/>
+          <w:lang w:val="cs-CZ"/>
+        </w:rPr>
+      </w:pPr>
+    </w:p>
+    <w:p>
+      <w:pPr>
+        <w:rPr>
+          <w:b/>
+          <w:bCs/>
+          <w:sz w:val="40"/>
+          <w:szCs w:val="40"/>
+          <w:lang w:val="cs-CZ"/>
+        </w:rPr>
+      </w:pPr>
+    </w:p>
+    <w:p>
+      <w:pPr>
+        <w:rPr>
+          <w:b/>
+          <w:bCs/>
+          <w:sz w:val="40"/>
+          <w:szCs w:val="40"/>
+          <w:lang w:val="cs-CZ"/>
+        </w:rPr>
+      </w:pPr>
+    </w:p>
+    <w:p>
+      <w:pPr>
+        <w:rPr>
+          <w:b/>
+          <w:bCs/>
+          <w:sz w:val="40"/>
+          <w:szCs w:val="40"/>
+          <w:lang w:val="cs-CZ"/>
+        </w:rPr>
+      </w:pPr>
+    </w:p>
+    <w:p>
+      <w:pPr>
+        <w:rPr>
+          <w:b/>
+          <w:bCs/>
+          <w:sz w:val="40"/>
+          <w:szCs w:val="40"/>
+          <w:lang w:val="cs-CZ"/>
+        </w:rPr>
+      </w:pPr>
+    </w:p>
+    <w:p>
+      <w:pPr>
+        <w:rPr>
+          <w:b/>
+          <w:bCs/>
+          <w:sz w:val="40"/>
+          <w:szCs w:val="40"/>
+          <w:lang w:val="cs-CZ"/>
+        </w:rPr>
+      </w:pPr>
+      <w:r>
+        <w:rPr>
+          <w:b/>
+          <w:bCs/>
+          <w:sz w:val="40"/>
+          <w:szCs w:val="40"/>
+          <w:lang w:val="cs-CZ"/>
+        </w:rPr>
+        <w:lastRenderedPageBreak/>
+        <w:t>Detailní testovací scénáře</w:t>
+      </w:r>
+      <w:r>
+        <w:rPr>
+          <w:b/>
+          <w:bCs/>
+          <w:sz w:val="40"/>
+          <w:szCs w:val="40"/>
+          <w:lang w:val="cs-CZ"/>
+        </w:rPr>
+        <w:t>:</w:t>
+      </w:r>
+    </w:p>
+    <w:p>
+      <w:pPr>
+        <w:rPr>
+          <w:i/>
+          <w:iCs/>
+          <w:sz w:val="32"/>
+          <w:szCs w:val="32"/>
+          <w:lang w:val="cs-CZ"/>
+        </w:rPr>
+      </w:pPr>
+      <w:r>
+        <w:rPr>
+          <w:i/>
+          <w:iCs/>
+          <w:sz w:val="32"/>
+          <w:szCs w:val="32"/>
+          <w:lang w:val="cs-CZ"/>
+        </w:rPr>
+        <w:t>(</w:t>
+      </w:r>
+      <w:r>
+        <w:rPr>
+          <w:i/>
+          <w:iCs/>
+          <w:sz w:val="32"/>
+          <w:szCs w:val="32"/>
+          <w:lang w:val="cs-CZ"/>
+        </w:rPr>
+        <w:t>Všechny testovací scénáře očekávají, že je k dispozici připojení k internetu a je otevřena webová stránka IDOS</w:t>
+      </w:r>
+      <w:r>
+        <w:rPr>
+          <w:i/>
+          <w:iCs/>
+          <w:sz w:val="32"/>
+          <w:szCs w:val="32"/>
+          <w:lang w:val="cs-CZ"/>
+        </w:rPr>
+        <w:t>)</w:t>
+      </w:r>
+    </w:p>
+    <w:p>
+      <w:pPr>
+        <w:pStyle w:val="a7"/>
+        <w:numPr>
+          <w:ilvl w:val="0"/>
+          <w:numId w:val="5"/>
+        </w:numPr>
+        <w:rPr>
+          <w:b/>
+          <w:bCs/>
+          <w:sz w:val="40"/>
+          <w:szCs w:val="40"/>
+          <w:lang w:val="cs-CZ"/>
+        </w:rPr>
+      </w:pPr>
+      <w:r>
+        <w:rPr>
+          <w:b/>
+          <w:bCs/>
+          <w:sz w:val="40"/>
+          <w:szCs w:val="40"/>
+          <w:lang w:val="cs-CZ"/>
+        </w:rPr>
+        <w:t xml:space="preserve">Scénář č. </w:t>
+      </w:r>
+      <w:r>
+        <w:rPr>
+          <w:b/>
+          <w:bCs/>
+          <w:sz w:val="40"/>
+          <w:szCs w:val="40"/>
+          <w:lang w:val="cs-CZ"/>
+        </w:rPr>
+        <w:t>1</w:t>
+      </w:r>
+    </w:p>
+    <w:tbl>
+      <w:tblPr>
+        <w:tblStyle w:val="ac"/>
+        <w:tblW w:w="0" w:type="auto"/>
+        <w:tblInd w:w="720" w:type="dxa"/>
+        <w:tblLook w:val="04A0" w:firstRow="1" w:lastRow="0" w:firstColumn="1" w:lastColumn="0" w:noHBand="0" w:noVBand="1"/>
+      </w:tblPr>
+      <w:tblGrid>
+        <w:gridCol w:w="1827"/>
+        <w:gridCol w:w="7840"/>
+      </w:tblGrid>
+      <w:tr>
+        <w:tc>
+          <w:tcPr>
+            <w:tcW w:w="1827" w:type="dxa"/>
+            <w:shd w:val="clear" w:color="auto" w:fill="45B0E1" w:themeFill="accent1" w:themeFillTint="99"/>
+          </w:tcPr>
+          <w:p>
+            <w:pPr>
+              <w:pStyle w:val="a7"/>
+              <w:ind w:left="0"/>
+              <w:rPr>
+                <w:b/>
+                <w:bCs/>
+                <w:sz w:val="32"/>
+                <w:szCs w:val="32"/>
+                <w:lang w:val="cs-CZ"/>
+              </w:rPr>
+            </w:pPr>
+            <w:r>
+              <w:rPr>
+                <w:b/>
+                <w:bCs/>
+                <w:sz w:val="32"/>
+                <w:szCs w:val="32"/>
+                <w:lang w:val="cs-CZ"/>
+              </w:rPr>
+              <w:t>Název</w:t>
+            </w:r>
+          </w:p>
+        </w:tc>
+        <w:tc>
+          <w:tcPr>
+            <w:tcW w:w="7840" w:type="dxa"/>
+          </w:tcPr>
+          <w:p>
+            <w:pPr>
+              <w:pStyle w:val="a7"/>
+              <w:ind w:left="0"/>
+              <w:rPr>
+                <w:sz w:val="32"/>
+                <w:szCs w:val="32"/>
+                <w:lang w:val="cs-CZ"/>
+              </w:rPr>
+            </w:pPr>
+            <w:r>
+              <w:rPr>
+                <w:sz w:val="32"/>
+                <w:szCs w:val="32"/>
+                <w:lang w:val="cs-CZ"/>
+              </w:rPr>
+              <w:t>Vyhledání dopravního spojení</w:t>
+            </w:r>
+          </w:p>
+        </w:tc>
+      </w:tr>
+      <w:tr>
+        <w:tc>
+          <w:tcPr>
+            <w:tcW w:w="1827" w:type="dxa"/>
+            <w:shd w:val="clear" w:color="auto" w:fill="45B0E1" w:themeFill="accent1" w:themeFillTint="99"/>
+          </w:tcPr>
+          <w:p>
+            <w:pPr>
+              <w:pStyle w:val="a7"/>
+              <w:ind w:left="0"/>
+              <w:rPr>
+                <w:b/>
+                <w:bCs/>
+                <w:sz w:val="32"/>
+                <w:szCs w:val="32"/>
+                <w:lang w:val="cs-CZ"/>
+              </w:rPr>
+            </w:pPr>
+            <w:r>
+              <w:rPr>
+                <w:b/>
+                <w:bCs/>
+                <w:sz w:val="32"/>
+                <w:szCs w:val="32"/>
+                <w:lang w:val="cs-CZ"/>
+              </w:rPr>
+              <w:t>Popis</w:t>
+            </w:r>
+          </w:p>
+        </w:tc>
+        <w:tc>
+          <w:tcPr>
+            <w:tcW w:w="7840" w:type="dxa"/>
+          </w:tcPr>
+          <w:p>
+            <w:pPr>
+              <w:pStyle w:val="a7"/>
+              <w:ind w:left="0"/>
+              <w:rPr>
+                <w:sz w:val="32"/>
+                <w:szCs w:val="32"/>
+                <w:lang w:val="cs-CZ"/>
+              </w:rPr>
+            </w:pPr>
+            <w:r>
+              <w:rPr>
+                <w:sz w:val="32"/>
+                <w:szCs w:val="32"/>
+                <w:lang w:val="cs-CZ"/>
+              </w:rPr>
+              <w:t>Uživatel otevře hlavní stránku systému IDOS. Vyberte všechny požadované možnosti cestování. Klikne na vyhledávání a zobrazí se výsledky</w:t>
+            </w:r>
+          </w:p>
+        </w:tc>
+      </w:tr>
+      <w:tr>
+        <w:tc>
+          <w:tcPr>
+            <w:tcW w:w="1827" w:type="dxa"/>
+            <w:shd w:val="clear" w:color="auto" w:fill="45B0E1" w:themeFill="accent1" w:themeFillTint="99"/>
+          </w:tcPr>
+          <w:p>
+            <w:pPr>
+              <w:pStyle w:val="a7"/>
+              <w:ind w:left="0"/>
+              <w:rPr>
+                <w:b/>
+                <w:bCs/>
+                <w:sz w:val="32"/>
+                <w:szCs w:val="32"/>
+                <w:lang w:val="cs-CZ"/>
+              </w:rPr>
+            </w:pPr>
+            <w:r>
+              <w:rPr>
+                <w:b/>
+                <w:bCs/>
+                <w:sz w:val="32"/>
+                <w:szCs w:val="32"/>
+                <w:lang w:val="cs-CZ"/>
+              </w:rPr>
+              <w:t>Vstupní podmínky</w:t>
+            </w:r>
+          </w:p>
+        </w:tc>
+        <w:tc>
+          <w:tcPr>
+            <w:tcW w:w="7840" w:type="dxa"/>
+          </w:tcPr>
+          <w:p>
+            <w:pPr>
+              <w:pStyle w:val="a7"/>
+              <w:ind w:left="0"/>
+              <w:rPr>
+                <w:sz w:val="32"/>
+                <w:szCs w:val="32"/>
+                <w:lang w:val="cs-CZ"/>
+              </w:rPr>
+            </w:pPr>
+            <w:r>
+              <w:rPr>
+                <w:sz w:val="32"/>
+                <w:szCs w:val="32"/>
+                <w:lang w:val="cs-CZ"/>
+              </w:rPr>
+              <w:t>Žádné</w:t>
+            </w:r>
+          </w:p>
+        </w:tc>
+      </w:tr>
+      <w:tr>
+        <w:tc>
+          <w:tcPr>
+            <w:tcW w:w="1827" w:type="dxa"/>
+            <w:shd w:val="clear" w:color="auto" w:fill="45B0E1" w:themeFill="accent1" w:themeFillTint="99"/>
+          </w:tcPr>
+          <w:p>
+            <w:pPr>
+              <w:pStyle w:val="a7"/>
+              <w:ind w:left="0"/>
+              <w:rPr>
+                <w:b/>
+                <w:bCs/>
+                <w:sz w:val="32"/>
+                <w:szCs w:val="32"/>
+                <w:lang w:val="cs-CZ"/>
+              </w:rPr>
+            </w:pPr>
+            <w:r>
+              <w:rPr>
+                <w:b/>
+                <w:bCs/>
+                <w:sz w:val="32"/>
+                <w:szCs w:val="32"/>
+                <w:lang w:val="cs-CZ"/>
+              </w:rPr>
+              <w:t>Kroky</w:t>
+            </w:r>
+          </w:p>
+        </w:tc>
+        <w:tc>
+          <w:tcPr>
+            <w:tcW w:w="7840" w:type="dxa"/>
+          </w:tcPr>
+          <w:p>
+            <w:pPr>
+              <w:rPr>
+                <w:sz w:val="32"/>
+                <w:szCs w:val="32"/>
+                <w:lang w:val="cs-CZ"/>
+              </w:rPr>
+            </w:pPr>
+            <w:r>
+              <w:rPr>
+                <w:sz w:val="32"/>
+                <w:szCs w:val="32"/>
+                <w:lang w:val="cs-CZ"/>
+              </w:rPr>
+              <w:t>1. Otevřete hlavní stránku systému IDOS.</w:t>
+            </w:r>
+          </w:p>
+          <w:p>
+            <w:pPr>
+              <w:rPr>
+                <w:sz w:val="32"/>
+                <w:szCs w:val="32"/>
+                <w:lang w:val="cs-CZ"/>
+              </w:rPr>
+            </w:pPr>
+            <w:r>
+              <w:rPr>
+                <w:sz w:val="32"/>
+                <w:szCs w:val="32"/>
+                <w:lang w:val="cs-CZ"/>
+              </w:rPr>
+              <w:t>2. Vyplňte pole „Odkud“ a „Kam“.</w:t>
+            </w:r>
+          </w:p>
+          <w:p>
+            <w:pPr>
+              <w:pStyle w:val="a7"/>
+              <w:rPr>
+                <w:sz w:val="32"/>
+                <w:szCs w:val="32"/>
+                <w:lang w:val="cs-CZ"/>
+              </w:rPr>
+            </w:pPr>
+            <w:r>
+              <w:rPr>
+                <w:sz w:val="32"/>
+                <w:szCs w:val="32"/>
+                <w:lang w:val="cs-CZ"/>
+              </w:rPr>
+              <w:t>1. Vstup je uložen.</w:t>
+            </w:r>
+          </w:p>
+          <w:p>
+            <w:pPr>
+              <w:pStyle w:val="a7"/>
+              <w:rPr>
+                <w:sz w:val="32"/>
+                <w:szCs w:val="32"/>
+                <w:lang w:val="cs-CZ"/>
+              </w:rPr>
+            </w:pPr>
+            <w:r>
+              <w:rPr>
+                <w:sz w:val="32"/>
+                <w:szCs w:val="32"/>
+                <w:lang w:val="cs-CZ"/>
+              </w:rPr>
+              <w:t>2. V případě neznámého místa by vás měl informovat. Kontrolujte, zda vám zakazuje vyhledávání.</w:t>
+            </w:r>
+          </w:p>
+          <w:p>
+            <w:pPr>
+              <w:rPr>
+                <w:sz w:val="32"/>
+                <w:szCs w:val="32"/>
+                <w:lang w:val="cs-CZ"/>
+              </w:rPr>
+            </w:pPr>
+            <w:r>
+              <w:rPr>
+                <w:sz w:val="32"/>
+                <w:szCs w:val="32"/>
+                <w:lang w:val="cs-CZ"/>
+              </w:rPr>
+              <w:t>3. Zvolte další informace</w:t>
+            </w:r>
+          </w:p>
+          <w:p>
+            <w:pPr>
+              <w:pStyle w:val="a7"/>
+              <w:rPr>
+                <w:sz w:val="32"/>
+                <w:szCs w:val="32"/>
+                <w:lang w:val="cs-CZ"/>
+              </w:rPr>
+            </w:pPr>
+            <w:r>
+              <w:rPr>
+                <w:sz w:val="32"/>
+                <w:szCs w:val="32"/>
+                <w:lang w:val="cs-CZ"/>
+              </w:rPr>
+              <w:t>1. Zvolte datum pomocí vyskakovacího kalendáře nebo vyplněním pole. Zkontrolujte, zda je datum uloženo v logicky možném rozsahu, tj. den &lt;= 31, měsíc &lt;= 12, rok je čtyřmístný.</w:t>
+            </w:r>
+          </w:p>
+          <w:p>
+            <w:pPr>
+              <w:pStyle w:val="a7"/>
+              <w:rPr>
+                <w:sz w:val="32"/>
+                <w:szCs w:val="32"/>
+                <w:lang w:val="cs-CZ"/>
+              </w:rPr>
+            </w:pPr>
+            <w:r>
+              <w:rPr>
+                <w:sz w:val="32"/>
+                <w:szCs w:val="32"/>
+                <w:lang w:val="cs-CZ"/>
+              </w:rPr>
+              <w:t xml:space="preserve">2. Vyberte čas pomocí šipek nebo vyplněním pole. Zkontrolujte, zda je čas uložen v logicky možném rozsahu, tj. hodiny </w:t>
+            </w:r>
+            <w:proofErr w:type="gramStart"/>
+            <w:r>
+              <w:rPr>
+                <w:sz w:val="32"/>
+                <w:szCs w:val="32"/>
+                <w:lang w:val="cs-CZ"/>
+              </w:rPr>
+              <w:t>&lt; 24</w:t>
+            </w:r>
+            <w:proofErr w:type="gramEnd"/>
+            <w:r>
+              <w:rPr>
+                <w:sz w:val="32"/>
+                <w:szCs w:val="32"/>
+                <w:lang w:val="cs-CZ"/>
+              </w:rPr>
+              <w:t>, minuty &lt; 60.</w:t>
+            </w:r>
+          </w:p>
+          <w:p>
+            <w:pPr>
+              <w:pStyle w:val="a7"/>
+              <w:rPr>
+                <w:sz w:val="32"/>
+                <w:szCs w:val="32"/>
+                <w:lang w:val="cs-CZ"/>
+              </w:rPr>
+            </w:pPr>
+            <w:r>
+              <w:rPr>
+                <w:sz w:val="32"/>
+                <w:szCs w:val="32"/>
+                <w:lang w:val="cs-CZ"/>
+              </w:rPr>
+              <w:t xml:space="preserve">3. Vyberte možnost „příjezd“, </w:t>
+            </w:r>
+            <w:r>
+              <w:rPr>
+                <w:sz w:val="32"/>
+                <w:szCs w:val="32"/>
+                <w:lang w:val="cs-CZ"/>
+              </w:rPr>
+              <w:t xml:space="preserve">default </w:t>
+            </w:r>
+            <w:r>
+              <w:rPr>
+                <w:sz w:val="32"/>
+                <w:szCs w:val="32"/>
+                <w:lang w:val="cs-CZ"/>
+              </w:rPr>
+              <w:t>nastavení je</w:t>
+            </w:r>
+            <w:r>
+              <w:rPr>
+                <w:sz w:val="32"/>
+                <w:szCs w:val="32"/>
+                <w:lang w:val="cs-CZ"/>
+              </w:rPr>
+              <w:t xml:space="preserve"> </w:t>
+            </w:r>
+            <w:r>
+              <w:rPr>
+                <w:sz w:val="32"/>
+                <w:szCs w:val="32"/>
+                <w:lang w:val="cs-CZ"/>
+              </w:rPr>
+              <w:t>„odjezd“.</w:t>
+            </w:r>
+          </w:p>
+          <w:p>
+            <w:pPr>
+              <w:pStyle w:val="a7"/>
+              <w:rPr>
+                <w:sz w:val="32"/>
+                <w:szCs w:val="32"/>
+                <w:lang w:val="cs-CZ"/>
+              </w:rPr>
+            </w:pPr>
+            <w:r>
+              <w:rPr>
+                <w:sz w:val="32"/>
+                <w:szCs w:val="32"/>
+                <w:lang w:val="cs-CZ"/>
+              </w:rPr>
+              <w:t>4. Klikněte na „Pouze přímá spojení“.</w:t>
+            </w:r>
+          </w:p>
+          <w:p>
+            <w:pPr>
+              <w:rPr>
+                <w:sz w:val="32"/>
+                <w:szCs w:val="32"/>
+                <w:lang w:val="cs-CZ"/>
+              </w:rPr>
+            </w:pPr>
+            <w:r>
+              <w:rPr>
+                <w:sz w:val="32"/>
+                <w:szCs w:val="32"/>
+                <w:lang w:val="cs-CZ"/>
+              </w:rPr>
+              <w:t>4. Klikněte na tlačítko vyhledávání a budete přesměrováni na stránku s výsledky.</w:t>
+            </w:r>
+          </w:p>
+          <w:p>
+            <w:pPr>
+              <w:pStyle w:val="a7"/>
+              <w:ind w:left="0"/>
+              <w:rPr>
+                <w:sz w:val="32"/>
+                <w:szCs w:val="32"/>
+                <w:lang w:val="cs-CZ"/>
+              </w:rPr>
+            </w:pPr>
+            <w:r>
+              <w:rPr>
+                <w:sz w:val="32"/>
+                <w:szCs w:val="32"/>
+                <w:lang w:val="cs-CZ"/>
+              </w:rPr>
+              <w:t>5. Zkontrolujte, zda všechny výsledky vyhovují před zvolenými volbami.</w:t>
+            </w:r>
+          </w:p>
+        </w:tc>
+      </w:tr>
+      <w:tr>
+        <w:tc>
+          <w:tcPr>
+            <w:tcW w:w="1827" w:type="dxa"/>
+            <w:shd w:val="clear" w:color="auto" w:fill="45B0E1" w:themeFill="accent1" w:themeFillTint="99"/>
+          </w:tcPr>
+          <w:p>
+            <w:pPr>
+              <w:pStyle w:val="a7"/>
+              <w:ind w:left="0"/>
+              <w:rPr>
+                <w:b/>
+                <w:bCs/>
+                <w:sz w:val="32"/>
+                <w:szCs w:val="32"/>
+                <w:lang w:val="cs-CZ"/>
+              </w:rPr>
+            </w:pPr>
+            <w:r>
+              <w:rPr>
+                <w:b/>
+                <w:bCs/>
+                <w:sz w:val="32"/>
+                <w:szCs w:val="32"/>
+                <w:lang w:val="cs-CZ"/>
+              </w:rPr>
+              <w:t>Očekávaný výsledek</w:t>
+            </w:r>
+          </w:p>
+        </w:tc>
+        <w:tc>
+          <w:tcPr>
+            <w:tcW w:w="7840" w:type="dxa"/>
+          </w:tcPr>
+          <w:p>
+            <w:pPr>
+              <w:pStyle w:val="a7"/>
+              <w:ind w:left="0"/>
+              <w:rPr>
+                <w:sz w:val="32"/>
+                <w:szCs w:val="32"/>
+                <w:lang w:val="cs-CZ"/>
+              </w:rPr>
+            </w:pPr>
+            <w:r>
+              <w:rPr>
+                <w:sz w:val="32"/>
+                <w:szCs w:val="32"/>
+                <w:lang w:val="cs-CZ"/>
+              </w:rPr>
+              <w:t xml:space="preserve">Služba přesměruje uživatele na stránku se všemi vhodnými možnostmi spojení, které splňují vybrané </w:t>
+            </w:r>
+            <w:r>
+              <w:rPr>
+                <w:sz w:val="32"/>
+                <w:szCs w:val="32"/>
+                <w:lang w:val="cs-CZ"/>
+              </w:rPr>
+              <w:lastRenderedPageBreak/>
+              <w:t>podmínky. V případě, že takové spojení neexistuje, měla by uživatele informovat vyskakovacím oknem</w:t>
+            </w:r>
+          </w:p>
+        </w:tc>
+      </w:tr>
+    </w:tbl>
+    <w:p>
+      <w:pPr>
+        <w:rPr>
+          <w:b/>
+          <w:bCs/>
+          <w:sz w:val="40"/>
+          <w:szCs w:val="40"/>
+          <w:lang w:val="cs-CZ"/>
+        </w:rPr>
+      </w:pPr>
+    </w:p>
+    <w:p>
+      <w:pPr>
+        <w:pStyle w:val="a7"/>
+        <w:numPr>
+          <w:ilvl w:val="0"/>
+          <w:numId w:val="5"/>
+        </w:numPr>
+        <w:rPr>
+          <w:b/>
+          <w:bCs/>
+          <w:sz w:val="40"/>
+          <w:szCs w:val="40"/>
+          <w:lang w:val="cs-CZ"/>
+        </w:rPr>
+      </w:pPr>
+      <w:r>
+        <w:rPr>
+          <w:b/>
+          <w:bCs/>
+          <w:sz w:val="40"/>
+          <w:szCs w:val="40"/>
+          <w:lang w:val="cs-CZ"/>
+        </w:rPr>
+        <w:t xml:space="preserve">Scénář č. </w:t>
+      </w:r>
+      <w:r>
+        <w:rPr>
+          <w:b/>
+          <w:bCs/>
+          <w:sz w:val="40"/>
+          <w:szCs w:val="40"/>
+          <w:lang w:val="cs-CZ"/>
+        </w:rPr>
+        <w:t>2</w:t>
+      </w:r>
+    </w:p>
+    <w:tbl>
+      <w:tblPr>
+        <w:tblStyle w:val="ac"/>
+        <w:tblW w:w="0" w:type="auto"/>
+        <w:tblInd w:w="720" w:type="dxa"/>
+        <w:tblLook w:val="04A0" w:firstRow="1" w:lastRow="0" w:firstColumn="1" w:lastColumn="0" w:noHBand="0" w:noVBand="1"/>
+      </w:tblPr>
+      <w:tblGrid>
+        <w:gridCol w:w="1827"/>
+        <w:gridCol w:w="7840"/>
+      </w:tblGrid>
+      <w:tr>
+        <w:tc>
+          <w:tcPr>
+            <w:tcW w:w="1827" w:type="dxa"/>
+            <w:shd w:val="clear" w:color="auto" w:fill="45B0E1" w:themeFill="accent1" w:themeFillTint="99"/>
+          </w:tcPr>
+          <w:p>
+            <w:pPr>
+              <w:pStyle w:val="a7"/>
+              <w:ind w:left="0"/>
+              <w:rPr>
+                <w:b/>
+                <w:bCs/>
+                <w:sz w:val="32"/>
+                <w:szCs w:val="32"/>
+                <w:lang w:val="cs-CZ"/>
+              </w:rPr>
+            </w:pPr>
+            <w:r>
+              <w:rPr>
+                <w:b/>
+                <w:bCs/>
+                <w:sz w:val="32"/>
+                <w:szCs w:val="32"/>
+                <w:lang w:val="cs-CZ"/>
+              </w:rPr>
+              <w:t>Název</w:t>
+            </w:r>
+          </w:p>
+        </w:tc>
+        <w:tc>
+          <w:tcPr>
+            <w:tcW w:w="7840" w:type="dxa"/>
+          </w:tcPr>
+          <w:p>
+            <w:pPr>
+              <w:pStyle w:val="a7"/>
+              <w:ind w:left="0"/>
+              <w:rPr>
+                <w:sz w:val="32"/>
+                <w:szCs w:val="32"/>
+                <w:lang w:val="cs-CZ"/>
+              </w:rPr>
+            </w:pPr>
+            <w:r>
+              <w:rPr>
+                <w:sz w:val="32"/>
+                <w:szCs w:val="32"/>
+                <w:lang w:val="cs-CZ"/>
+              </w:rPr>
+              <w:t>Přidání jízdenek pro několik cestujících</w:t>
+            </w:r>
+          </w:p>
+        </w:tc>
+      </w:tr>
+      <w:tr>
+        <w:tc>
+          <w:tcPr>
+            <w:tcW w:w="1827" w:type="dxa"/>
+            <w:shd w:val="clear" w:color="auto" w:fill="45B0E1" w:themeFill="accent1" w:themeFillTint="99"/>
+          </w:tcPr>
+          <w:p>
+            <w:pPr>
+              <w:pStyle w:val="a7"/>
+              <w:ind w:left="0"/>
+              <w:rPr>
+                <w:b/>
+                <w:bCs/>
+                <w:sz w:val="32"/>
+                <w:szCs w:val="32"/>
+                <w:lang w:val="cs-CZ"/>
+              </w:rPr>
+            </w:pPr>
+            <w:r>
+              <w:rPr>
+                <w:b/>
+                <w:bCs/>
+                <w:sz w:val="32"/>
+                <w:szCs w:val="32"/>
+                <w:lang w:val="cs-CZ"/>
+              </w:rPr>
+              <w:t>Popis</w:t>
+            </w:r>
+          </w:p>
+        </w:tc>
+        <w:tc>
+          <w:tcPr>
+            <w:tcW w:w="7840" w:type="dxa"/>
+          </w:tcPr>
+          <w:p>
+            <w:pPr>
+              <w:pStyle w:val="a7"/>
+              <w:ind w:left="0"/>
+              <w:rPr>
+                <w:sz w:val="32"/>
+                <w:szCs w:val="32"/>
+                <w:lang w:val="cs-CZ"/>
+              </w:rPr>
+            </w:pPr>
+            <w:r>
+              <w:rPr>
+                <w:sz w:val="32"/>
+                <w:szCs w:val="32"/>
+                <w:lang w:val="cs-CZ"/>
+              </w:rPr>
+              <w:t xml:space="preserve">Uživatel přidá požadovaný počet nových cestujících. Vyplní jejich údaje a </w:t>
+            </w:r>
+            <w:proofErr w:type="gramStart"/>
+            <w:r>
+              <w:rPr>
+                <w:sz w:val="32"/>
+                <w:szCs w:val="32"/>
+                <w:lang w:val="cs-CZ"/>
+              </w:rPr>
+              <w:t>uloží</w:t>
+            </w:r>
+            <w:proofErr w:type="gramEnd"/>
+            <w:r>
+              <w:rPr>
+                <w:sz w:val="32"/>
+                <w:szCs w:val="32"/>
+                <w:lang w:val="cs-CZ"/>
+              </w:rPr>
+              <w:t xml:space="preserve"> změny. Zobrazí se přepočítaná cena a všechny přidané změny</w:t>
+            </w:r>
+          </w:p>
+        </w:tc>
+      </w:tr>
+      <w:tr>
+        <w:tc>
+          <w:tcPr>
+            <w:tcW w:w="1827" w:type="dxa"/>
+            <w:shd w:val="clear" w:color="auto" w:fill="45B0E1" w:themeFill="accent1" w:themeFillTint="99"/>
+          </w:tcPr>
+          <w:p>
+            <w:pPr>
+              <w:pStyle w:val="a7"/>
+              <w:ind w:left="0"/>
+              <w:rPr>
+                <w:b/>
+                <w:bCs/>
+                <w:sz w:val="32"/>
+                <w:szCs w:val="32"/>
+                <w:lang w:val="cs-CZ"/>
+              </w:rPr>
+            </w:pPr>
+            <w:r>
+              <w:rPr>
+                <w:b/>
+                <w:bCs/>
+                <w:sz w:val="32"/>
+                <w:szCs w:val="32"/>
+                <w:lang w:val="cs-CZ"/>
+              </w:rPr>
+              <w:t>Vstupní podmínky</w:t>
+            </w:r>
+          </w:p>
+        </w:tc>
+        <w:tc>
+          <w:tcPr>
+            <w:tcW w:w="7840" w:type="dxa"/>
+          </w:tcPr>
+          <w:p>
+            <w:pPr>
+              <w:pStyle w:val="a7"/>
+              <w:ind w:left="0"/>
+              <w:rPr>
+                <w:sz w:val="32"/>
+                <w:szCs w:val="32"/>
+                <w:lang w:val="cs-CZ"/>
+              </w:rPr>
+            </w:pPr>
+            <w:r>
+              <w:rPr>
+                <w:sz w:val="32"/>
+                <w:szCs w:val="32"/>
+                <w:lang w:val="cs-CZ"/>
+              </w:rPr>
+              <w:t>Uživatel si vybral a přidal do košíku preferované spojení</w:t>
+            </w:r>
+          </w:p>
+        </w:tc>
+      </w:tr>
+      <w:tr>
+        <w:tc>
+          <w:tcPr>
+            <w:tcW w:w="1827" w:type="dxa"/>
+            <w:shd w:val="clear" w:color="auto" w:fill="45B0E1" w:themeFill="accent1" w:themeFillTint="99"/>
+          </w:tcPr>
+          <w:p>
+            <w:pPr>
+              <w:pStyle w:val="a7"/>
+              <w:ind w:left="0"/>
+              <w:rPr>
+                <w:b/>
+                <w:bCs/>
+                <w:sz w:val="32"/>
+                <w:szCs w:val="32"/>
+                <w:lang w:val="cs-CZ"/>
+              </w:rPr>
+            </w:pPr>
+            <w:r>
+              <w:rPr>
+                <w:b/>
+                <w:bCs/>
+                <w:sz w:val="32"/>
+                <w:szCs w:val="32"/>
+                <w:lang w:val="cs-CZ"/>
+              </w:rPr>
+              <w:t>Kroky</w:t>
+            </w:r>
+          </w:p>
+        </w:tc>
+        <w:tc>
+          <w:tcPr>
+            <w:tcW w:w="7840" w:type="dxa"/>
+          </w:tcPr>
+          <w:p>
+            <w:pPr>
+              <w:rPr>
+                <w:sz w:val="32"/>
+                <w:szCs w:val="32"/>
+                <w:lang w:val="cs-CZ"/>
+              </w:rPr>
+            </w:pPr>
+            <w:r>
+              <w:rPr>
+                <w:sz w:val="32"/>
+                <w:szCs w:val="32"/>
+                <w:lang w:val="cs-CZ"/>
+              </w:rPr>
+              <w:t>1. Klikněte na tlačítko „Přidat/změnit cestující“ a zobrazí se vyskakovací okno.</w:t>
+            </w:r>
+          </w:p>
+          <w:p>
+            <w:pPr>
+              <w:rPr>
+                <w:sz w:val="32"/>
+                <w:szCs w:val="32"/>
+                <w:lang w:val="cs-CZ"/>
+              </w:rPr>
+            </w:pPr>
+            <w:r>
+              <w:rPr>
+                <w:sz w:val="32"/>
+                <w:szCs w:val="32"/>
+                <w:lang w:val="cs-CZ"/>
+              </w:rPr>
+              <w:t>2. Vyplňte informace o cestujícím.</w:t>
+            </w:r>
+          </w:p>
+          <w:p>
+            <w:pPr>
+              <w:pStyle w:val="a7"/>
+              <w:rPr>
+                <w:sz w:val="32"/>
+                <w:szCs w:val="32"/>
+                <w:lang w:val="cs-CZ"/>
+              </w:rPr>
+            </w:pPr>
+            <w:r>
+              <w:rPr>
+                <w:sz w:val="32"/>
+                <w:szCs w:val="32"/>
+                <w:lang w:val="cs-CZ"/>
+              </w:rPr>
+              <w:t>1. Ve výběrovém okně vyberte jednu z možností věku.</w:t>
+            </w:r>
+          </w:p>
+          <w:p>
+            <w:pPr>
+              <w:pStyle w:val="a7"/>
+              <w:rPr>
+                <w:sz w:val="32"/>
+                <w:szCs w:val="32"/>
+                <w:lang w:val="cs-CZ"/>
+              </w:rPr>
+            </w:pPr>
+            <w:r>
+              <w:rPr>
+                <w:sz w:val="32"/>
+                <w:szCs w:val="32"/>
+                <w:lang w:val="cs-CZ"/>
+              </w:rPr>
+              <w:t>2. Vyplňte jméno a příjmení.</w:t>
+            </w:r>
+          </w:p>
+          <w:p>
+            <w:pPr>
+              <w:pStyle w:val="a7"/>
+              <w:rPr>
+                <w:sz w:val="32"/>
+                <w:szCs w:val="32"/>
+                <w:lang w:val="cs-CZ"/>
+              </w:rPr>
+            </w:pPr>
+            <w:r>
+              <w:rPr>
+                <w:sz w:val="32"/>
+                <w:szCs w:val="32"/>
+                <w:lang w:val="cs-CZ"/>
+              </w:rPr>
+              <w:t>3. Pomocí selektoru „Slevové průkazy“ vyberte slevovou kartu.</w:t>
+            </w:r>
+          </w:p>
+          <w:p>
+            <w:pPr>
+              <w:rPr>
+                <w:sz w:val="32"/>
+                <w:szCs w:val="32"/>
+                <w:lang w:val="cs-CZ"/>
+              </w:rPr>
+            </w:pPr>
+            <w:r>
+              <w:rPr>
+                <w:sz w:val="32"/>
+                <w:szCs w:val="32"/>
+                <w:lang w:val="cs-CZ"/>
+              </w:rPr>
+              <w:t>3. Klikněte na tlačítko „Přidat další cestující“.</w:t>
+            </w:r>
+          </w:p>
+          <w:p>
+            <w:pPr>
+              <w:rPr>
+                <w:sz w:val="32"/>
+                <w:szCs w:val="32"/>
+                <w:lang w:val="cs-CZ"/>
+              </w:rPr>
+            </w:pPr>
+            <w:r>
+              <w:rPr>
+                <w:sz w:val="32"/>
+                <w:szCs w:val="32"/>
+                <w:lang w:val="cs-CZ"/>
+              </w:rPr>
+              <w:t>4. Opakujte krok 2, dokud nezískáte požadovaný počet cestujících.</w:t>
+            </w:r>
+          </w:p>
+          <w:p>
+            <w:pPr>
+              <w:rPr>
+                <w:sz w:val="32"/>
+                <w:szCs w:val="32"/>
+                <w:lang w:val="cs-CZ"/>
+              </w:rPr>
+            </w:pPr>
+            <w:r>
+              <w:rPr>
+                <w:sz w:val="32"/>
+                <w:szCs w:val="32"/>
+                <w:lang w:val="cs-CZ"/>
+              </w:rPr>
+              <w:t>5. Klikněte na tlačítko „Uložit cestující“.</w:t>
+            </w:r>
+          </w:p>
+          <w:p>
+            <w:pPr>
+              <w:pStyle w:val="a7"/>
+              <w:ind w:left="0"/>
+              <w:rPr>
+                <w:sz w:val="32"/>
+                <w:szCs w:val="32"/>
+                <w:lang w:val="cs-CZ"/>
+              </w:rPr>
+            </w:pPr>
+            <w:r>
+              <w:rPr>
+                <w:sz w:val="32"/>
+                <w:szCs w:val="32"/>
+                <w:lang w:val="cs-CZ"/>
+              </w:rPr>
+              <w:t>6. Zkontrolujte, zda byly všechny změny uloženy a zda se změnila cena</w:t>
+            </w:r>
+            <w:r>
+              <w:rPr>
+                <w:sz w:val="32"/>
+                <w:szCs w:val="32"/>
+                <w:lang w:val="cs-CZ"/>
+              </w:rPr>
+              <w:t xml:space="preserve"> </w:t>
+            </w:r>
+            <w:r>
+              <w:rPr>
+                <w:sz w:val="32"/>
+                <w:szCs w:val="32"/>
+                <w:lang w:val="cs-CZ"/>
+              </w:rPr>
+              <w:t>správně.</w:t>
+            </w:r>
+          </w:p>
+        </w:tc>
+      </w:tr>
+      <w:tr>
+        <w:tc>
+          <w:tcPr>
+            <w:tcW w:w="1827" w:type="dxa"/>
+            <w:shd w:val="clear" w:color="auto" w:fill="45B0E1" w:themeFill="accent1" w:themeFillTint="99"/>
+          </w:tcPr>
+          <w:p>
+            <w:pPr>
+              <w:pStyle w:val="a7"/>
+              <w:ind w:left="0"/>
+              <w:rPr>
+                <w:b/>
+                <w:bCs/>
+                <w:sz w:val="32"/>
+                <w:szCs w:val="32"/>
+                <w:lang w:val="cs-CZ"/>
+              </w:rPr>
+            </w:pPr>
+            <w:r>
+              <w:rPr>
+                <w:b/>
+                <w:bCs/>
+                <w:sz w:val="32"/>
+                <w:szCs w:val="32"/>
+                <w:lang w:val="cs-CZ"/>
+              </w:rPr>
+              <w:t>Očekávaný výsledek</w:t>
+            </w:r>
+          </w:p>
+        </w:tc>
+        <w:tc>
+          <w:tcPr>
+            <w:tcW w:w="7840" w:type="dxa"/>
+          </w:tcPr>
+          <w:p>
+            <w:pPr>
+              <w:pStyle w:val="a7"/>
+              <w:ind w:left="0"/>
+              <w:rPr>
+                <w:sz w:val="32"/>
+                <w:szCs w:val="32"/>
+                <w:lang w:val="cs-CZ"/>
+              </w:rPr>
+            </w:pPr>
+            <w:r>
+              <w:rPr>
+                <w:sz w:val="32"/>
+                <w:szCs w:val="32"/>
+                <w:lang w:val="cs-CZ"/>
+              </w:rPr>
+              <w:t>Služba dokáže přidávat a ukládat informace o několika uživatelích. Cena se přepočítává vždy po každém novém zadání cestujícího a respektuje slevové karty a věkovou kategorii</w:t>
+            </w:r>
+          </w:p>
+        </w:tc>
+      </w:tr>
+    </w:tbl>
+    <w:p>
+      <w:pPr>
+        <w:ind w:left="720"/>
+        <w:rPr>
+          <w:b/>
+          <w:bCs/>
+          <w:sz w:val="40"/>
+          <w:szCs w:val="40"/>
+          <w:lang w:val="cs-CZ"/>
+        </w:rPr>
+      </w:pPr>
     </w:p>
     <w:sectPr>
       <w:pgSz w:w="12240" w:h="15840"/>
@@ -4887,6 +7380,92 @@
     </w:lvl>
   </w:abstractNum>
   <w:abstractNum w:abstractNumId="1" w15:restartNumberingAfterBreak="0">
+    <w:nsid w:val="163D45C8"/>
+    <w:multiLevelType w:val="hybridMultilevel"/>
+    <w:tmpl w:val="08B0831C"/>
+    <w:lvl w:ilvl="0" w:tplc="FFFFFFFF">
+      <w:start w:val="1"/>
+      <w:numFmt w:val="decimal"/>
+      <w:lvlText w:val="%1."/>
+      <w:lvlJc w:val="left"/>
+      <w:pPr>
+        <w:ind w:left="720" w:hanging="360"/>
+      </w:pPr>
+    </w:lvl>
+    <w:lvl w:ilvl="1" w:tplc="FFFFFFFF" w:tentative="1">
+      <w:start w:val="1"/>
+      <w:numFmt w:val="lowerLetter"/>
+      <w:lvlText w:val="%2."/>
+      <w:lvlJc w:val="left"/>
+      <w:pPr>
+        <w:ind w:left="1440" w:hanging="360"/>
+      </w:pPr>
+    </w:lvl>
+    <w:lvl w:ilvl="2" w:tplc="FFFFFFFF" w:tentative="1">
+      <w:start w:val="1"/>
+      <w:numFmt w:val="lowerRoman"/>
+      <w:lvlText w:val="%3."/>
+      <w:lvlJc w:val="right"/>
+      <w:pPr>
+        <w:ind w:left="2160" w:hanging="180"/>
+      </w:pPr>
+    </w:lvl>
+    <w:lvl w:ilvl="3" w:tplc="FFFFFFFF" w:tentative="1">
+      <w:start w:val="1"/>
+      <w:numFmt w:val="decimal"/>
+      <w:lvlText w:val="%4."/>
+      <w:lvlJc w:val="left"/>
+      <w:pPr>
+        <w:ind w:left="2880" w:hanging="360"/>
+      </w:pPr>
+    </w:lvl>
+    <w:lvl w:ilvl="4" w:tplc="FFFFFFFF" w:tentative="1">
+      <w:start w:val="1"/>
+      <w:numFmt w:val="lowerLetter"/>
+      <w:lvlText w:val="%5."/>
+      <w:lvlJc w:val="left"/>
+      <w:pPr>
+        <w:ind w:left="3600" w:hanging="360"/>
+      </w:pPr>
+    </w:lvl>
+    <w:lvl w:ilvl="5" w:tplc="FFFFFFFF" w:tentative="1">
+      <w:start w:val="1"/>
+      <w:numFmt w:val="lowerRoman"/>
+      <w:lvlText w:val="%6."/>
+      <w:lvlJc w:val="right"/>
+      <w:pPr>
+        <w:ind w:left="4320" w:hanging="180"/>
+      </w:pPr>
+    </w:lvl>
+    <w:lvl w:ilvl="6" w:tplc="FFFFFFFF" w:tentative="1">
+      <w:start w:val="1"/>
+      <w:numFmt w:val="decimal"/>
+      <w:lvlText w:val="%7."/>
+      <w:lvlJc w:val="left"/>
+      <w:pPr>
+        <w:ind w:left="5040" w:hanging="360"/>
+      </w:pPr>
+    </w:lvl>
+    <w:lvl w:ilvl="7" w:tplc="FFFFFFFF" w:tentative="1">
+      <w:start w:val="1"/>
+      <w:numFmt w:val="lowerLetter"/>
+      <w:lvlText w:val="%8."/>
+      <w:lvlJc w:val="left"/>
+      <w:pPr>
+        <w:ind w:left="5760" w:hanging="360"/>
+      </w:pPr>
+    </w:lvl>
+    <w:lvl w:ilvl="8" w:tplc="FFFFFFFF" w:tentative="1">
+      <w:start w:val="1"/>
+      <w:numFmt w:val="lowerRoman"/>
+      <w:lvlText w:val="%9."/>
+      <w:lvlJc w:val="right"/>
+      <w:pPr>
+        <w:ind w:left="6480" w:hanging="180"/>
+      </w:pPr>
+    </w:lvl>
+  </w:abstractNum>
+  <w:abstractNum w:abstractNumId="2" w15:restartNumberingAfterBreak="0">
     <w:nsid w:val="467132BC"/>
     <w:multiLevelType w:val="hybridMultilevel"/>
     <w:tmpl w:val="A9BACFE8"/>
@@ -4975,7 +7554,96 @@
       </w:pPr>
     </w:lvl>
   </w:abstractNum>
-  <w:abstractNum w:abstractNumId="2" w15:restartNumberingAfterBreak="0">
+  <w:abstractNum w:abstractNumId="3" w15:restartNumberingAfterBreak="0">
+    <w:nsid w:val="637C6430"/>
+    <w:multiLevelType w:val="hybridMultilevel"/>
+    <w:tmpl w:val="E55CB178"/>
+    <w:lvl w:ilvl="0" w:tplc="0409000F">
+      <w:start w:val="1"/>
+      <w:numFmt w:val="decimal"/>
+      <w:lvlText w:val="%1."/>
+      <w:lvlJc w:val="left"/>
+      <w:pPr>
+        <w:ind w:left="720" w:hanging="360"/>
+      </w:pPr>
+      <w:rPr>
+        <w:rFonts w:hint="default"/>
+      </w:rPr>
+    </w:lvl>
+    <w:lvl w:ilvl="1" w:tplc="04090019" w:tentative="1">
+      <w:start w:val="1"/>
+      <w:numFmt w:val="lowerLetter"/>
+      <w:lvlText w:val="%2."/>
+      <w:lvlJc w:val="left"/>
+      <w:pPr>
+        <w:ind w:left="1440" w:hanging="360"/>
+      </w:pPr>
+    </w:lvl>
+    <w:lvl w:ilvl="2" w:tplc="0409001B" w:tentative="1">
+      <w:start w:val="1"/>
+      <w:numFmt w:val="lowerRoman"/>
+      <w:lvlText w:val="%3."/>
+      <w:lvlJc w:val="right"/>
+      <w:pPr>
+        <w:ind w:left="2160" w:hanging="180"/>
+      </w:pPr>
+    </w:lvl>
+    <w:lvl w:ilvl="3" w:tplc="0409000F" w:tentative="1">
+      <w:start w:val="1"/>
+      <w:numFmt w:val="decimal"/>
+      <w:lvlText w:val="%4."/>
+      <w:lvlJc w:val="left"/>
+      <w:pPr>
+        <w:ind w:left="2880" w:hanging="360"/>
+      </w:pPr>
+    </w:lvl>
+    <w:lvl w:ilvl="4" w:tplc="04090019" w:tentative="1">
+      <w:start w:val="1"/>
+      <w:numFmt w:val="lowerLetter"/>
+      <w:lvlText w:val="%5."/>
+      <w:lvlJc w:val="left"/>
+      <w:pPr>
+        <w:ind w:left="3600" w:hanging="360"/>
+      </w:pPr>
+    </w:lvl>
+    <w:lvl w:ilvl="5" w:tplc="0409001B" w:tentative="1">
+      <w:start w:val="1"/>
+      <w:numFmt w:val="lowerRoman"/>
+      <w:lvlText w:val="%6."/>
+      <w:lvlJc w:val="right"/>
+      <w:pPr>
+        <w:ind w:left="4320" w:hanging="180"/>
+      </w:pPr>
+    </w:lvl>
+    <w:lvl w:ilvl="6" w:tplc="0409000F" w:tentative="1">
+      <w:start w:val="1"/>
+      <w:numFmt w:val="decimal"/>
+      <w:lvlText w:val="%7."/>
+      <w:lvlJc w:val="left"/>
+      <w:pPr>
+        <w:ind w:left="5040" w:hanging="360"/>
+      </w:pPr>
+    </w:lvl>
+    <w:lvl w:ilvl="7" w:tplc="04090019" w:tentative="1">
+      <w:start w:val="1"/>
+      <w:numFmt w:val="lowerLetter"/>
+      <w:lvlText w:val="%8."/>
+      <w:lvlJc w:val="left"/>
+      <w:pPr>
+        <w:ind w:left="5760" w:hanging="360"/>
+      </w:pPr>
+    </w:lvl>
+    <w:lvl w:ilvl="8" w:tplc="0409001B" w:tentative="1">
+      <w:start w:val="1"/>
+      <w:numFmt w:val="lowerRoman"/>
+      <w:lvlText w:val="%9."/>
+      <w:lvlJc w:val="right"/>
+      <w:pPr>
+        <w:ind w:left="6480" w:hanging="180"/>
+      </w:pPr>
+    </w:lvl>
+  </w:abstractNum>
+  <w:abstractNum w:abstractNumId="4" w15:restartNumberingAfterBreak="0">
     <w:nsid w:val="6C9E2570"/>
     <w:multiLevelType w:val="hybridMultilevel"/>
     <w:tmpl w:val="08B0831C"/>
@@ -5065,10 +7733,16 @@
     <w:abstractNumId w:val="0"/>
   </w:num>
   <w:num w:numId="2" w16cid:durableId="1306739718">
+    <w:abstractNumId w:val="4"/>
+  </w:num>
+  <w:num w:numId="3" w16cid:durableId="1396388854">
     <w:abstractNumId w:val="2"/>
   </w:num>
-  <w:num w:numId="3" w16cid:durableId="1396388854">
+  <w:num w:numId="4" w16cid:durableId="1401633256">
     <w:abstractNumId w:val="1"/>
+  </w:num>
+  <w:num w:numId="5" w16cid:durableId="1189175335">
+    <w:abstractNumId w:val="3"/>
   </w:num>
 </w:numbering>
 </file>
@@ -5473,7 +8147,7 @@
   <w:style w:type="paragraph" w:default="1" w:styleId="a">
     <w:name w:val="Normal"/>
     <w:qFormat/>
-    <w:rsid w:val="000B6614"/>
+    <w:rsid w:val="00B42ADF"/>
   </w:style>
   <w:style w:type="paragraph" w:styleId="1">
     <w:name w:val="heading 1"/>
@@ -6010,6 +8684,29 @@
       </w:tblBorders>
     </w:tblPr>
   </w:style>
+  <w:style w:type="character" w:styleId="ad">
+    <w:name w:val="Hyperlink"/>
+    <w:basedOn w:val="a0"/>
+    <w:uiPriority w:val="99"/>
+    <w:unhideWhenUsed/>
+    <w:rsid w:val="00C9631B"/>
+    <w:rPr>
+      <w:color w:val="467886" w:themeColor="hyperlink"/>
+      <w:u w:val="single"/>
+    </w:rPr>
+  </w:style>
+  <w:style w:type="character" w:styleId="ae">
+    <w:name w:val="Unresolved Mention"/>
+    <w:basedOn w:val="a0"/>
+    <w:uiPriority w:val="99"/>
+    <w:semiHidden/>
+    <w:unhideWhenUsed/>
+    <w:rsid w:val="00C9631B"/>
+    <w:rPr>
+      <w:color w:val="605E5C"/>
+      <w:shd w:val="clear" w:color="auto" w:fill="E1DFDD"/>
+    </w:rPr>
+  </w:style>
 </w:styles>
 </file>
 

</xml_diff>